<commit_message>
CHARLEMAGNE, user story type added, dt updated
</commit_message>
<xml_diff>
--- a/doc/DocumentationTechniqueProjetUF2020_2021.docx
+++ b/doc/DocumentationTechniqueProjetUF2020_2021.docx
@@ -401,6 +401,15 @@
                   </w:rPr>
                   <w:t>Infrastructures et systèmes d’information</w:t>
                 </w:r>
+                <w:r>
+                  <w:rPr>
+                    <w:color w:val="000000" w:themeColor="text1"/>
+                    <w:sz w:val="32"/>
+                    <w:szCs w:val="32"/>
+                    <w:lang w:val="fr-FR"/>
+                  </w:rPr>
+                  <w:t>s</w:t>
+                </w:r>
               </w:p>
               <w:p>
                 <w:pPr>
@@ -6343,9 +6352,18 @@
           </w:pPr>
           <w:bookmarkStart w:id="5" w:name="_Toc56613391"/>
           <w:r>
-            <w:t>Document de référence</w:t>
+            <w:t>Document</w:t>
+          </w:r>
+          <w:r>
+            <w:t>s</w:t>
+          </w:r>
+          <w:r>
+            <w:t xml:space="preserve"> de référence</w:t>
           </w:r>
           <w:bookmarkEnd w:id="5"/>
+          <w:r>
+            <w:t>s</w:t>
+          </w:r>
         </w:p>
         <w:p/>
         <w:p>
@@ -7017,7 +7035,7 @@
           </w:pPr>
           <w:bookmarkStart w:id="63" w:name="_Toc56613449"/>
           <w:r>
-            <w:t xml:space="preserve">Tables </w:t>
+            <w:t xml:space="preserve">Table </w:t>
           </w:r>
           <w:proofErr w:type="gramStart"/>
           <w:r>
@@ -7273,7 +7291,7 @@
           <w:rPr>
             <w:color w:val="404040" w:themeColor="text1" w:themeTint="BF"/>
           </w:rPr>
-          <w:t xml:space="preserve">Project: </w:t>
+          <w:t xml:space="preserve">Projet: </w:t>
         </w:r>
         <w:r>
           <w:rPr>
@@ -9966,6 +9984,118 @@
     </w:lvl>
   </w:abstractNum>
   <w:abstractNum w:abstractNumId="18" w15:restartNumberingAfterBreak="0">
+    <w:nsid w:val="5A467D7A"/>
+    <w:multiLevelType w:val="hybridMultilevel"/>
+    <w:tmpl w:val="3B9E81E2"/>
+    <w:lvl w:ilvl="0" w:tplc="F904A382">
+      <w:numFmt w:val="bullet"/>
+      <w:lvlText w:val=""/>
+      <w:lvlJc w:val="left"/>
+      <w:pPr>
+        <w:ind w:left="720" w:hanging="360"/>
+      </w:pPr>
+      <w:rPr>
+        <w:rFonts w:ascii="Wingdings" w:eastAsiaTheme="minorHAnsi" w:hAnsi="Wingdings" w:cstheme="minorBidi" w:hint="default"/>
+      </w:rPr>
+    </w:lvl>
+    <w:lvl w:ilvl="1" w:tplc="040C0003" w:tentative="1">
+      <w:start w:val="1"/>
+      <w:numFmt w:val="bullet"/>
+      <w:lvlText w:val="o"/>
+      <w:lvlJc w:val="left"/>
+      <w:pPr>
+        <w:ind w:left="1440" w:hanging="360"/>
+      </w:pPr>
+      <w:rPr>
+        <w:rFonts w:ascii="Courier New" w:hAnsi="Courier New" w:cs="Courier New" w:hint="default"/>
+      </w:rPr>
+    </w:lvl>
+    <w:lvl w:ilvl="2" w:tplc="040C0005" w:tentative="1">
+      <w:start w:val="1"/>
+      <w:numFmt w:val="bullet"/>
+      <w:lvlText w:val=""/>
+      <w:lvlJc w:val="left"/>
+      <w:pPr>
+        <w:ind w:left="2160" w:hanging="360"/>
+      </w:pPr>
+      <w:rPr>
+        <w:rFonts w:ascii="Wingdings" w:hAnsi="Wingdings" w:hint="default"/>
+      </w:rPr>
+    </w:lvl>
+    <w:lvl w:ilvl="3" w:tplc="040C0001" w:tentative="1">
+      <w:start w:val="1"/>
+      <w:numFmt w:val="bullet"/>
+      <w:lvlText w:val=""/>
+      <w:lvlJc w:val="left"/>
+      <w:pPr>
+        <w:ind w:left="2880" w:hanging="360"/>
+      </w:pPr>
+      <w:rPr>
+        <w:rFonts w:ascii="Symbol" w:hAnsi="Symbol" w:hint="default"/>
+      </w:rPr>
+    </w:lvl>
+    <w:lvl w:ilvl="4" w:tplc="040C0003" w:tentative="1">
+      <w:start w:val="1"/>
+      <w:numFmt w:val="bullet"/>
+      <w:lvlText w:val="o"/>
+      <w:lvlJc w:val="left"/>
+      <w:pPr>
+        <w:ind w:left="3600" w:hanging="360"/>
+      </w:pPr>
+      <w:rPr>
+        <w:rFonts w:ascii="Courier New" w:hAnsi="Courier New" w:cs="Courier New" w:hint="default"/>
+      </w:rPr>
+    </w:lvl>
+    <w:lvl w:ilvl="5" w:tplc="040C0005" w:tentative="1">
+      <w:start w:val="1"/>
+      <w:numFmt w:val="bullet"/>
+      <w:lvlText w:val=""/>
+      <w:lvlJc w:val="left"/>
+      <w:pPr>
+        <w:ind w:left="4320" w:hanging="360"/>
+      </w:pPr>
+      <w:rPr>
+        <w:rFonts w:ascii="Wingdings" w:hAnsi="Wingdings" w:hint="default"/>
+      </w:rPr>
+    </w:lvl>
+    <w:lvl w:ilvl="6" w:tplc="040C0001" w:tentative="1">
+      <w:start w:val="1"/>
+      <w:numFmt w:val="bullet"/>
+      <w:lvlText w:val=""/>
+      <w:lvlJc w:val="left"/>
+      <w:pPr>
+        <w:ind w:left="5040" w:hanging="360"/>
+      </w:pPr>
+      <w:rPr>
+        <w:rFonts w:ascii="Symbol" w:hAnsi="Symbol" w:hint="default"/>
+      </w:rPr>
+    </w:lvl>
+    <w:lvl w:ilvl="7" w:tplc="040C0003" w:tentative="1">
+      <w:start w:val="1"/>
+      <w:numFmt w:val="bullet"/>
+      <w:lvlText w:val="o"/>
+      <w:lvlJc w:val="left"/>
+      <w:pPr>
+        <w:ind w:left="5760" w:hanging="360"/>
+      </w:pPr>
+      <w:rPr>
+        <w:rFonts w:ascii="Courier New" w:hAnsi="Courier New" w:cs="Courier New" w:hint="default"/>
+      </w:rPr>
+    </w:lvl>
+    <w:lvl w:ilvl="8" w:tplc="040C0005" w:tentative="1">
+      <w:start w:val="1"/>
+      <w:numFmt w:val="bullet"/>
+      <w:lvlText w:val=""/>
+      <w:lvlJc w:val="left"/>
+      <w:pPr>
+        <w:ind w:left="6480" w:hanging="360"/>
+      </w:pPr>
+      <w:rPr>
+        <w:rFonts w:ascii="Wingdings" w:hAnsi="Wingdings" w:hint="default"/>
+      </w:rPr>
+    </w:lvl>
+  </w:abstractNum>
+  <w:abstractNum w:abstractNumId="19" w15:restartNumberingAfterBreak="0">
     <w:nsid w:val="5CB26ECA"/>
     <w:multiLevelType w:val="hybridMultilevel"/>
     <w:tmpl w:val="FF88C2C0"/>
@@ -10051,7 +10181,7 @@
       </w:pPr>
     </w:lvl>
   </w:abstractNum>
-  <w:abstractNum w:abstractNumId="19" w15:restartNumberingAfterBreak="0">
+  <w:abstractNum w:abstractNumId="20" w15:restartNumberingAfterBreak="0">
     <w:nsid w:val="5FBE41A6"/>
     <w:multiLevelType w:val="hybridMultilevel"/>
     <w:tmpl w:val="82C07A76"/>
@@ -10164,7 +10294,7 @@
       </w:rPr>
     </w:lvl>
   </w:abstractNum>
-  <w:abstractNum w:abstractNumId="20" w15:restartNumberingAfterBreak="0">
+  <w:abstractNum w:abstractNumId="21" w15:restartNumberingAfterBreak="0">
     <w:nsid w:val="645F5C85"/>
     <w:multiLevelType w:val="hybridMultilevel"/>
     <w:tmpl w:val="518029F6"/>
@@ -10277,7 +10407,7 @@
       </w:rPr>
     </w:lvl>
   </w:abstractNum>
-  <w:abstractNum w:abstractNumId="21" w15:restartNumberingAfterBreak="0">
+  <w:abstractNum w:abstractNumId="22" w15:restartNumberingAfterBreak="0">
     <w:nsid w:val="662B52B7"/>
     <w:multiLevelType w:val="hybridMultilevel"/>
     <w:tmpl w:val="E6FE5914"/>
@@ -10364,7 +10494,7 @@
       </w:pPr>
     </w:lvl>
   </w:abstractNum>
-  <w:abstractNum w:abstractNumId="22" w15:restartNumberingAfterBreak="0">
+  <w:abstractNum w:abstractNumId="23" w15:restartNumberingAfterBreak="0">
     <w:nsid w:val="6B1311F4"/>
     <w:multiLevelType w:val="hybridMultilevel"/>
     <w:tmpl w:val="3A8C6AA4"/>
@@ -10476,7 +10606,7 @@
       </w:rPr>
     </w:lvl>
   </w:abstractNum>
-  <w:abstractNum w:abstractNumId="23" w15:restartNumberingAfterBreak="0">
+  <w:abstractNum w:abstractNumId="24" w15:restartNumberingAfterBreak="0">
     <w:nsid w:val="6DCE4FC1"/>
     <w:multiLevelType w:val="multilevel"/>
     <w:tmpl w:val="040C001D"/>
@@ -10562,7 +10692,7 @@
       </w:pPr>
     </w:lvl>
   </w:abstractNum>
-  <w:abstractNum w:abstractNumId="24" w15:restartNumberingAfterBreak="0">
+  <w:abstractNum w:abstractNumId="25" w15:restartNumberingAfterBreak="0">
     <w:nsid w:val="6FE74427"/>
     <w:multiLevelType w:val="hybridMultilevel"/>
     <w:tmpl w:val="8CE21DA8"/>
@@ -10675,7 +10805,7 @@
       </w:rPr>
     </w:lvl>
   </w:abstractNum>
-  <w:abstractNum w:abstractNumId="25" w15:restartNumberingAfterBreak="0">
+  <w:abstractNum w:abstractNumId="26" w15:restartNumberingAfterBreak="0">
     <w:nsid w:val="71DF59F4"/>
     <w:multiLevelType w:val="hybridMultilevel"/>
     <w:tmpl w:val="2A7097F6"/>
@@ -10764,7 +10894,7 @@
       </w:pPr>
     </w:lvl>
   </w:abstractNum>
-  <w:abstractNum w:abstractNumId="26" w15:restartNumberingAfterBreak="0">
+  <w:abstractNum w:abstractNumId="27" w15:restartNumberingAfterBreak="0">
     <w:nsid w:val="79DD716F"/>
     <w:multiLevelType w:val="hybridMultilevel"/>
     <w:tmpl w:val="CD70E012"/>
@@ -10884,19 +11014,19 @@
     <w:abstractNumId w:val="14"/>
   </w:num>
   <w:num w:numId="3">
-    <w:abstractNumId w:val="23"/>
+    <w:abstractNumId w:val="24"/>
   </w:num>
   <w:num w:numId="4">
     <w:abstractNumId w:val="9"/>
   </w:num>
   <w:num w:numId="5">
-    <w:abstractNumId w:val="18"/>
+    <w:abstractNumId w:val="19"/>
   </w:num>
   <w:num w:numId="6">
-    <w:abstractNumId w:val="19"/>
+    <w:abstractNumId w:val="20"/>
   </w:num>
   <w:num w:numId="7">
-    <w:abstractNumId w:val="20"/>
+    <w:abstractNumId w:val="21"/>
   </w:num>
   <w:num w:numId="8">
     <w:abstractNumId w:val="16"/>
@@ -10911,13 +11041,13 @@
     <w:abstractNumId w:val="7"/>
   </w:num>
   <w:num w:numId="12">
-    <w:abstractNumId w:val="24"/>
+    <w:abstractNumId w:val="25"/>
   </w:num>
   <w:num w:numId="13">
     <w:abstractNumId w:val="17"/>
   </w:num>
   <w:num w:numId="14">
-    <w:abstractNumId w:val="26"/>
+    <w:abstractNumId w:val="27"/>
   </w:num>
   <w:num w:numId="15">
     <w:abstractNumId w:val="0"/>
@@ -10935,16 +11065,16 @@
     <w:abstractNumId w:val="1"/>
   </w:num>
   <w:num w:numId="20">
-    <w:abstractNumId w:val="22"/>
+    <w:abstractNumId w:val="23"/>
   </w:num>
   <w:num w:numId="21">
-    <w:abstractNumId w:val="25"/>
+    <w:abstractNumId w:val="26"/>
   </w:num>
   <w:num w:numId="22">
     <w:abstractNumId w:val="11"/>
   </w:num>
   <w:num w:numId="23">
-    <w:abstractNumId w:val="21"/>
+    <w:abstractNumId w:val="22"/>
   </w:num>
   <w:num w:numId="24">
     <w:abstractNumId w:val="8"/>
@@ -10957,6 +11087,9 @@
   </w:num>
   <w:num w:numId="27">
     <w:abstractNumId w:val="12"/>
+  </w:num>
+  <w:num w:numId="28">
+    <w:abstractNumId w:val="18"/>
   </w:num>
 </w:numbering>
 </file>
@@ -11865,7 +11998,7 @@
     <w:charset w:val="00"/>
     <w:family w:val="roman"/>
     <w:pitch w:val="variable"/>
-    <w:sig w:usb0="E0002AFF" w:usb1="C0007843" w:usb2="00000009" w:usb3="00000000" w:csb0="000001FF" w:csb1="00000000"/>
+    <w:sig w:usb0="E0002EFF" w:usb1="C000785B" w:usb2="00000009" w:usb3="00000000" w:csb0="000001FF" w:csb1="00000000"/>
   </w:font>
   <w:font w:name="Courier New">
     <w:panose1 w:val="02070309020205020404"/>
@@ -11907,14 +12040,14 @@
     <w:charset w:val="00"/>
     <w:family w:val="swiss"/>
     <w:pitch w:val="variable"/>
-    <w:sig w:usb0="E0002AFF" w:usb1="4000ACFF" w:usb2="00000001" w:usb3="00000000" w:csb0="000001FF" w:csb1="00000000"/>
+    <w:sig w:usb0="E4002EFF" w:usb1="C000247B" w:usb2="00000009" w:usb3="00000000" w:csb0="000001FF" w:csb1="00000000"/>
   </w:font>
   <w:font w:name="Calibri Light">
     <w:panose1 w:val="020F0302020204030204"/>
     <w:charset w:val="00"/>
     <w:family w:val="swiss"/>
     <w:pitch w:val="variable"/>
-    <w:sig w:usb0="A0002AEF" w:usb1="4000207B" w:usb2="00000000" w:usb3="00000000" w:csb0="000001FF" w:csb1="00000000"/>
+    <w:sig w:usb0="E4002EFF" w:usb1="C000247B" w:usb2="00000009" w:usb3="00000000" w:csb0="000001FF" w:csb1="00000000"/>
   </w:font>
 </w:fonts>
 </file>
@@ -11952,10 +12085,12 @@
     <w:rsid w:val="00716CD4"/>
     <w:rsid w:val="007D302D"/>
     <w:rsid w:val="00865C8D"/>
+    <w:rsid w:val="00953C71"/>
     <w:rsid w:val="00A4493F"/>
     <w:rsid w:val="00B30B07"/>
     <w:rsid w:val="00C86877"/>
     <w:rsid w:val="00D15DCB"/>
+    <w:rsid w:val="00D540B8"/>
     <w:rsid w:val="00E4142D"/>
     <w:rsid w:val="00EF779B"/>
     <w:rsid w:val="00EF790A"/>
@@ -12706,7 +12841,7 @@
 
 <file path=customXml/item1.xml><?xml version="1.0" encoding="utf-8"?>
 <CoverPageProperties xmlns="http://schemas.microsoft.com/office/2006/coverPageProps">
-  <PublishDate>Project: OnTheRoadAGame0_20201118_Ynov_BjCc</PublishDate>
+  <PublishDate>Projet: OnTheRoadAGame0_20201118_Ynov_BjCc</PublishDate>
   <Abstract/>
   <CompanyAddress/>
   <CompanyPhone/>

</xml_diff>

<commit_message>
user story added and updated, title added dt
</commit_message>
<xml_diff>
--- a/doc/DocumentationTechniqueProjetUF2020_2021.docx
+++ b/doc/DocumentationTechniqueProjetUF2020_2021.docx
@@ -466,9 +466,6 @@
         <w:p/>
         <w:p/>
         <w:p/>
-        <w:p/>
-        <w:p/>
-        <w:p/>
         <w:p>
           <w:pPr>
             <w:tabs>
@@ -506,6 +503,7 @@
                 </w:rPr>
               </w:pPr>
               <w:r>
+                <w:lastRenderedPageBreak/>
                 <w:fldChar w:fldCharType="begin"/>
               </w:r>
               <w:r>
@@ -514,7 +512,7 @@
               <w:r>
                 <w:fldChar w:fldCharType="separate"/>
               </w:r>
-              <w:hyperlink w:anchor="_Toc56613386" w:history="1">
+              <w:hyperlink w:anchor="_Toc56673241" w:history="1">
                 <w:r>
                   <w:rPr>
                     <w:rStyle w:val="Lienhypertexte"/>
@@ -556,7 +554,7 @@
                     <w:noProof/>
                     <w:webHidden/>
                   </w:rPr>
-                  <w:instrText xml:space="preserve"> PAGEREF _Toc56613386 \h </w:instrText>
+                  <w:instrText xml:space="preserve"> PAGEREF _Toc56673241 \h </w:instrText>
                 </w:r>
                 <w:r>
                   <w:rPr>
@@ -600,7 +598,7 @@
                   <w:lang w:eastAsia="fr-FR"/>
                 </w:rPr>
               </w:pPr>
-              <w:hyperlink w:anchor="_Toc56613387" w:history="1">
+              <w:hyperlink w:anchor="_Toc56673242" w:history="1">
                 <w:r>
                   <w:rPr>
                     <w:rStyle w:val="Lienhypertexte"/>
@@ -642,7 +640,7 @@
                     <w:noProof/>
                     <w:webHidden/>
                   </w:rPr>
-                  <w:instrText xml:space="preserve"> PAGEREF _Toc56613387 \h </w:instrText>
+                  <w:instrText xml:space="preserve"> PAGEREF _Toc56673242 \h </w:instrText>
                 </w:r>
                 <w:r>
                   <w:rPr>
@@ -686,7 +684,7 @@
                   <w:lang w:eastAsia="fr-FR"/>
                 </w:rPr>
               </w:pPr>
-              <w:hyperlink w:anchor="_Toc56613388" w:history="1">
+              <w:hyperlink w:anchor="_Toc56673243" w:history="1">
                 <w:r>
                   <w:rPr>
                     <w:rStyle w:val="Lienhypertexte"/>
@@ -728,7 +726,7 @@
                     <w:noProof/>
                     <w:webHidden/>
                   </w:rPr>
-                  <w:instrText xml:space="preserve"> PAGEREF _Toc56613388 \h </w:instrText>
+                  <w:instrText xml:space="preserve"> PAGEREF _Toc56673243 \h </w:instrText>
                 </w:r>
                 <w:r>
                   <w:rPr>
@@ -772,7 +770,7 @@
                   <w:lang w:eastAsia="fr-FR"/>
                 </w:rPr>
               </w:pPr>
-              <w:hyperlink w:anchor="_Toc56613389" w:history="1">
+              <w:hyperlink w:anchor="_Toc56673244" w:history="1">
                 <w:r>
                   <w:rPr>
                     <w:rStyle w:val="Lienhypertexte"/>
@@ -814,7 +812,7 @@
                     <w:noProof/>
                     <w:webHidden/>
                   </w:rPr>
-                  <w:instrText xml:space="preserve"> PAGEREF _Toc56613389 \h </w:instrText>
+                  <w:instrText xml:space="preserve"> PAGEREF _Toc56673244 \h </w:instrText>
                 </w:r>
                 <w:r>
                   <w:rPr>
@@ -858,7 +856,7 @@
                   <w:lang w:eastAsia="fr-FR"/>
                 </w:rPr>
               </w:pPr>
-              <w:hyperlink w:anchor="_Toc56613390" w:history="1">
+              <w:hyperlink w:anchor="_Toc56673245" w:history="1">
                 <w:r>
                   <w:rPr>
                     <w:rStyle w:val="Lienhypertexte"/>
@@ -900,7 +898,7 @@
                     <w:noProof/>
                     <w:webHidden/>
                   </w:rPr>
-                  <w:instrText xml:space="preserve"> PAGEREF _Toc56613390 \h </w:instrText>
+                  <w:instrText xml:space="preserve"> PAGEREF _Toc56673245 \h </w:instrText>
                 </w:r>
                 <w:r>
                   <w:rPr>
@@ -944,7 +942,7 @@
                   <w:lang w:eastAsia="fr-FR"/>
                 </w:rPr>
               </w:pPr>
-              <w:hyperlink w:anchor="_Toc56613391" w:history="1">
+              <w:hyperlink w:anchor="_Toc56673246" w:history="1">
                 <w:r>
                   <w:rPr>
                     <w:rStyle w:val="Lienhypertexte"/>
@@ -965,7 +963,7 @@
                     <w:rStyle w:val="Lienhypertexte"/>
                     <w:noProof/>
                   </w:rPr>
-                  <w:t>Document de référence</w:t>
+                  <w:t>Documents de références</w:t>
                 </w:r>
                 <w:r>
                   <w:rPr>
@@ -986,7 +984,7 @@
                     <w:noProof/>
                     <w:webHidden/>
                   </w:rPr>
-                  <w:instrText xml:space="preserve"> PAGEREF _Toc56613391 \h </w:instrText>
+                  <w:instrText xml:space="preserve"> PAGEREF _Toc56673246 \h </w:instrText>
                 </w:r>
                 <w:r>
                   <w:rPr>
@@ -1030,7 +1028,7 @@
                   <w:lang w:eastAsia="fr-FR"/>
                 </w:rPr>
               </w:pPr>
-              <w:hyperlink w:anchor="_Toc56613392" w:history="1">
+              <w:hyperlink w:anchor="_Toc56673247" w:history="1">
                 <w:r>
                   <w:rPr>
                     <w:rStyle w:val="Lienhypertexte"/>
@@ -1072,7 +1070,7 @@
                     <w:noProof/>
                     <w:webHidden/>
                   </w:rPr>
-                  <w:instrText xml:space="preserve"> PAGEREF _Toc56613392 \h </w:instrText>
+                  <w:instrText xml:space="preserve"> PAGEREF _Toc56673247 \h </w:instrText>
                 </w:r>
                 <w:r>
                   <w:rPr>
@@ -1116,7 +1114,7 @@
                   <w:lang w:eastAsia="fr-FR"/>
                 </w:rPr>
               </w:pPr>
-              <w:hyperlink w:anchor="_Toc56613393" w:history="1">
+              <w:hyperlink w:anchor="_Toc56673248" w:history="1">
                 <w:r>
                   <w:rPr>
                     <w:rStyle w:val="Lienhypertexte"/>
@@ -1158,7 +1156,7 @@
                     <w:noProof/>
                     <w:webHidden/>
                   </w:rPr>
-                  <w:instrText xml:space="preserve"> PAGEREF _Toc56613393 \h </w:instrText>
+                  <w:instrText xml:space="preserve"> PAGEREF _Toc56673248 \h </w:instrText>
                 </w:r>
                 <w:r>
                   <w:rPr>
@@ -1202,7 +1200,7 @@
                   <w:lang w:eastAsia="fr-FR"/>
                 </w:rPr>
               </w:pPr>
-              <w:hyperlink w:anchor="_Toc56613394" w:history="1">
+              <w:hyperlink w:anchor="_Toc56673249" w:history="1">
                 <w:r>
                   <w:rPr>
                     <w:rStyle w:val="Lienhypertexte"/>
@@ -1244,7 +1242,7 @@
                     <w:noProof/>
                     <w:webHidden/>
                   </w:rPr>
-                  <w:instrText xml:space="preserve"> PAGEREF _Toc56613394 \h </w:instrText>
+                  <w:instrText xml:space="preserve"> PAGEREF _Toc56673249 \h </w:instrText>
                 </w:r>
                 <w:r>
                   <w:rPr>
@@ -1288,7 +1286,7 @@
                   <w:lang w:eastAsia="fr-FR"/>
                 </w:rPr>
               </w:pPr>
-              <w:hyperlink w:anchor="_Toc56613395" w:history="1">
+              <w:hyperlink w:anchor="_Toc56673250" w:history="1">
                 <w:r>
                   <w:rPr>
                     <w:rStyle w:val="Lienhypertexte"/>
@@ -1330,7 +1328,7 @@
                     <w:noProof/>
                     <w:webHidden/>
                   </w:rPr>
-                  <w:instrText xml:space="preserve"> PAGEREF _Toc56613395 \h </w:instrText>
+                  <w:instrText xml:space="preserve"> PAGEREF _Toc56673250 \h </w:instrText>
                 </w:r>
                 <w:r>
                   <w:rPr>
@@ -1374,7 +1372,7 @@
                   <w:lang w:eastAsia="fr-FR"/>
                 </w:rPr>
               </w:pPr>
-              <w:hyperlink w:anchor="_Toc56613396" w:history="1">
+              <w:hyperlink w:anchor="_Toc56673251" w:history="1">
                 <w:r>
                   <w:rPr>
                     <w:rStyle w:val="Lienhypertexte"/>
@@ -1416,7 +1414,7 @@
                     <w:noProof/>
                     <w:webHidden/>
                   </w:rPr>
-                  <w:instrText xml:space="preserve"> PAGEREF _Toc56613396 \h </w:instrText>
+                  <w:instrText xml:space="preserve"> PAGEREF _Toc56673251 \h </w:instrText>
                 </w:r>
                 <w:r>
                   <w:rPr>
@@ -1460,7 +1458,7 @@
                   <w:lang w:eastAsia="fr-FR"/>
                 </w:rPr>
               </w:pPr>
-              <w:hyperlink w:anchor="_Toc56613397" w:history="1">
+              <w:hyperlink w:anchor="_Toc56673252" w:history="1">
                 <w:r>
                   <w:rPr>
                     <w:rStyle w:val="Lienhypertexte"/>
@@ -1502,7 +1500,7 @@
                     <w:noProof/>
                     <w:webHidden/>
                   </w:rPr>
-                  <w:instrText xml:space="preserve"> PAGEREF _Toc56613397 \h </w:instrText>
+                  <w:instrText xml:space="preserve"> PAGEREF _Toc56673252 \h </w:instrText>
                 </w:r>
                 <w:r>
                   <w:rPr>
@@ -1546,7 +1544,7 @@
                   <w:lang w:eastAsia="fr-FR"/>
                 </w:rPr>
               </w:pPr>
-              <w:hyperlink w:anchor="_Toc56613398" w:history="1">
+              <w:hyperlink w:anchor="_Toc56673253" w:history="1">
                 <w:r>
                   <w:rPr>
                     <w:rStyle w:val="Lienhypertexte"/>
@@ -1588,7 +1586,7 @@
                     <w:noProof/>
                     <w:webHidden/>
                   </w:rPr>
-                  <w:instrText xml:space="preserve"> PAGEREF _Toc56613398 \h </w:instrText>
+                  <w:instrText xml:space="preserve"> PAGEREF _Toc56673253 \h </w:instrText>
                 </w:r>
                 <w:r>
                   <w:rPr>
@@ -1632,7 +1630,7 @@
                   <w:lang w:eastAsia="fr-FR"/>
                 </w:rPr>
               </w:pPr>
-              <w:hyperlink w:anchor="_Toc56613399" w:history="1">
+              <w:hyperlink w:anchor="_Toc56673254" w:history="1">
                 <w:r>
                   <w:rPr>
                     <w:rStyle w:val="Lienhypertexte"/>
@@ -1674,7 +1672,7 @@
                     <w:noProof/>
                     <w:webHidden/>
                   </w:rPr>
-                  <w:instrText xml:space="preserve"> PAGEREF _Toc56613399 \h </w:instrText>
+                  <w:instrText xml:space="preserve"> PAGEREF _Toc56673254 \h </w:instrText>
                 </w:r>
                 <w:r>
                   <w:rPr>
@@ -1718,7 +1716,7 @@
                   <w:lang w:eastAsia="fr-FR"/>
                 </w:rPr>
               </w:pPr>
-              <w:hyperlink w:anchor="_Toc56613400" w:history="1">
+              <w:hyperlink w:anchor="_Toc56673255" w:history="1">
                 <w:r>
                   <w:rPr>
                     <w:rStyle w:val="Lienhypertexte"/>
@@ -1760,7 +1758,7 @@
                     <w:noProof/>
                     <w:webHidden/>
                   </w:rPr>
-                  <w:instrText xml:space="preserve"> PAGEREF _Toc56613400 \h </w:instrText>
+                  <w:instrText xml:space="preserve"> PAGEREF _Toc56673255 \h </w:instrText>
                 </w:r>
                 <w:r>
                   <w:rPr>
@@ -1804,7 +1802,7 @@
                   <w:lang w:eastAsia="fr-FR"/>
                 </w:rPr>
               </w:pPr>
-              <w:hyperlink w:anchor="_Toc56613401" w:history="1">
+              <w:hyperlink w:anchor="_Toc56673256" w:history="1">
                 <w:r>
                   <w:rPr>
                     <w:rStyle w:val="Lienhypertexte"/>
@@ -1846,7 +1844,7 @@
                     <w:noProof/>
                     <w:webHidden/>
                   </w:rPr>
-                  <w:instrText xml:space="preserve"> PAGEREF _Toc56613401 \h </w:instrText>
+                  <w:instrText xml:space="preserve"> PAGEREF _Toc56673256 \h </w:instrText>
                 </w:r>
                 <w:r>
                   <w:rPr>
@@ -1890,7 +1888,7 @@
                   <w:lang w:eastAsia="fr-FR"/>
                 </w:rPr>
               </w:pPr>
-              <w:hyperlink w:anchor="_Toc56613402" w:history="1">
+              <w:hyperlink w:anchor="_Toc56673257" w:history="1">
                 <w:r>
                   <w:rPr>
                     <w:rStyle w:val="Lienhypertexte"/>
@@ -1932,7 +1930,7 @@
                     <w:noProof/>
                     <w:webHidden/>
                   </w:rPr>
-                  <w:instrText xml:space="preserve"> PAGEREF _Toc56613402 \h </w:instrText>
+                  <w:instrText xml:space="preserve"> PAGEREF _Toc56673257 \h </w:instrText>
                 </w:r>
                 <w:r>
                   <w:rPr>
@@ -1976,7 +1974,7 @@
                   <w:lang w:eastAsia="fr-FR"/>
                 </w:rPr>
               </w:pPr>
-              <w:hyperlink w:anchor="_Toc56613403" w:history="1">
+              <w:hyperlink w:anchor="_Toc56673258" w:history="1">
                 <w:r>
                   <w:rPr>
                     <w:rStyle w:val="Lienhypertexte"/>
@@ -2018,7 +2016,7 @@
                     <w:noProof/>
                     <w:webHidden/>
                   </w:rPr>
-                  <w:instrText xml:space="preserve"> PAGEREF _Toc56613403 \h </w:instrText>
+                  <w:instrText xml:space="preserve"> PAGEREF _Toc56673258 \h </w:instrText>
                 </w:r>
                 <w:r>
                   <w:rPr>
@@ -2062,7 +2060,7 @@
                   <w:lang w:eastAsia="fr-FR"/>
                 </w:rPr>
               </w:pPr>
-              <w:hyperlink w:anchor="_Toc56613404" w:history="1">
+              <w:hyperlink w:anchor="_Toc56673259" w:history="1">
                 <w:r>
                   <w:rPr>
                     <w:rStyle w:val="Lienhypertexte"/>
@@ -2083,7 +2081,7 @@
                     <w:rStyle w:val="Lienhypertexte"/>
                     <w:noProof/>
                   </w:rPr>
-                  <w:t>Devis du projet complet</w:t>
+                  <w:t>Devis du projet complet initial</w:t>
                 </w:r>
                 <w:r>
                   <w:rPr>
@@ -2104,7 +2102,93 @@
                     <w:noProof/>
                     <w:webHidden/>
                   </w:rPr>
-                  <w:instrText xml:space="preserve"> PAGEREF _Toc56613404 \h </w:instrText>
+                  <w:instrText xml:space="preserve"> PAGEREF _Toc56673259 \h </w:instrText>
+                </w:r>
+                <w:r>
+                  <w:rPr>
+                    <w:noProof/>
+                    <w:webHidden/>
+                  </w:rPr>
+                </w:r>
+                <w:r>
+                  <w:rPr>
+                    <w:noProof/>
+                    <w:webHidden/>
+                  </w:rPr>
+                  <w:fldChar w:fldCharType="separate"/>
+                </w:r>
+                <w:r>
+                  <w:rPr>
+                    <w:noProof/>
+                    <w:webHidden/>
+                  </w:rPr>
+                  <w:t>5</w:t>
+                </w:r>
+                <w:r>
+                  <w:rPr>
+                    <w:noProof/>
+                    <w:webHidden/>
+                  </w:rPr>
+                  <w:fldChar w:fldCharType="end"/>
+                </w:r>
+              </w:hyperlink>
+            </w:p>
+            <w:p>
+              <w:pPr>
+                <w:pStyle w:val="TM2"/>
+                <w:tabs>
+                  <w:tab w:val="left" w:pos="880"/>
+                  <w:tab w:val="right" w:leader="dot" w:pos="9062"/>
+                </w:tabs>
+                <w:rPr>
+                  <w:rFonts w:asciiTheme="minorHAnsi" w:eastAsiaTheme="minorEastAsia" w:hAnsiTheme="minorHAnsi"/>
+                  <w:noProof/>
+                  <w:lang w:eastAsia="fr-FR"/>
+                </w:rPr>
+              </w:pPr>
+              <w:hyperlink w:anchor="_Toc56673260" w:history="1">
+                <w:r>
+                  <w:rPr>
+                    <w:rStyle w:val="Lienhypertexte"/>
+                    <w:noProof/>
+                  </w:rPr>
+                  <w:t>18.</w:t>
+                </w:r>
+                <w:r>
+                  <w:rPr>
+                    <w:rFonts w:asciiTheme="minorHAnsi" w:eastAsiaTheme="minorEastAsia" w:hAnsiTheme="minorHAnsi"/>
+                    <w:noProof/>
+                    <w:lang w:eastAsia="fr-FR"/>
+                  </w:rPr>
+                  <w:tab/>
+                </w:r>
+                <w:r>
+                  <w:rPr>
+                    <w:rStyle w:val="Lienhypertexte"/>
+                    <w:noProof/>
+                  </w:rPr>
+                  <w:t>Devis du projet complet final</w:t>
+                </w:r>
+                <w:r>
+                  <w:rPr>
+                    <w:noProof/>
+                    <w:webHidden/>
+                  </w:rPr>
+                  <w:tab/>
+                </w:r>
+                <w:r>
+                  <w:rPr>
+                    <w:noProof/>
+                    <w:webHidden/>
+                  </w:rPr>
+                  <w:fldChar w:fldCharType="begin"/>
+                </w:r>
+                <w:r>
+                  <w:rPr>
+                    <w:noProof/>
+                    <w:webHidden/>
+                  </w:rPr>
+                  <w:instrText xml:space="preserve"> PAGEREF _Toc56673260 \h </w:instrText>
                 </w:r>
                 <w:r>
                   <w:rPr>
@@ -2148,7 +2232,7 @@
                   <w:lang w:eastAsia="fr-FR"/>
                 </w:rPr>
               </w:pPr>
-              <w:hyperlink w:anchor="_Toc56613405" w:history="1">
+              <w:hyperlink w:anchor="_Toc56673261" w:history="1">
                 <w:r>
                   <w:rPr>
                     <w:rStyle w:val="Lienhypertexte"/>
@@ -2190,7 +2274,7 @@
                     <w:noProof/>
                     <w:webHidden/>
                   </w:rPr>
-                  <w:instrText xml:space="preserve"> PAGEREF _Toc56613405 \h </w:instrText>
+                  <w:instrText xml:space="preserve"> PAGEREF _Toc56673261 \h </w:instrText>
                 </w:r>
                 <w:r>
                   <w:rPr>
@@ -2234,13 +2318,13 @@
                   <w:lang w:eastAsia="fr-FR"/>
                 </w:rPr>
               </w:pPr>
-              <w:hyperlink w:anchor="_Toc56613406" w:history="1">
-                <w:r>
-                  <w:rPr>
-                    <w:rStyle w:val="Lienhypertexte"/>
-                    <w:noProof/>
-                  </w:rPr>
-                  <w:t>18.</w:t>
+              <w:hyperlink w:anchor="_Toc56673262" w:history="1">
+                <w:r>
+                  <w:rPr>
+                    <w:rStyle w:val="Lienhypertexte"/>
+                    <w:noProof/>
+                  </w:rPr>
+                  <w:t>19.</w:t>
                 </w:r>
                 <w:r>
                   <w:rPr>
@@ -2276,7 +2360,7 @@
                     <w:noProof/>
                     <w:webHidden/>
                   </w:rPr>
-                  <w:instrText xml:space="preserve"> PAGEREF _Toc56613406 \h </w:instrText>
+                  <w:instrText xml:space="preserve"> PAGEREF _Toc56673262 \h </w:instrText>
                 </w:r>
                 <w:r>
                   <w:rPr>
@@ -2320,13 +2404,13 @@
                   <w:lang w:eastAsia="fr-FR"/>
                 </w:rPr>
               </w:pPr>
-              <w:hyperlink w:anchor="_Toc56613407" w:history="1">
-                <w:r>
-                  <w:rPr>
-                    <w:rStyle w:val="Lienhypertexte"/>
-                    <w:noProof/>
-                  </w:rPr>
-                  <w:t>19.</w:t>
+              <w:hyperlink w:anchor="_Toc56673263" w:history="1">
+                <w:r>
+                  <w:rPr>
+                    <w:rStyle w:val="Lienhypertexte"/>
+                    <w:noProof/>
+                  </w:rPr>
+                  <w:t>20.</w:t>
                 </w:r>
                 <w:r>
                   <w:rPr>
@@ -2362,7 +2446,7 @@
                     <w:noProof/>
                     <w:webHidden/>
                   </w:rPr>
-                  <w:instrText xml:space="preserve"> PAGEREF _Toc56613407 \h </w:instrText>
+                  <w:instrText xml:space="preserve"> PAGEREF _Toc56673263 \h </w:instrText>
                 </w:r>
                 <w:r>
                   <w:rPr>
@@ -2406,13 +2490,13 @@
                   <w:lang w:eastAsia="fr-FR"/>
                 </w:rPr>
               </w:pPr>
-              <w:hyperlink w:anchor="_Toc56613408" w:history="1">
-                <w:r>
-                  <w:rPr>
-                    <w:rStyle w:val="Lienhypertexte"/>
-                    <w:noProof/>
-                  </w:rPr>
-                  <w:t>20.</w:t>
+              <w:hyperlink w:anchor="_Toc56673264" w:history="1">
+                <w:r>
+                  <w:rPr>
+                    <w:rStyle w:val="Lienhypertexte"/>
+                    <w:noProof/>
+                  </w:rPr>
+                  <w:t>21.</w:t>
                 </w:r>
                 <w:r>
                   <w:rPr>
@@ -2448,7 +2532,7 @@
                     <w:noProof/>
                     <w:webHidden/>
                   </w:rPr>
-                  <w:instrText xml:space="preserve"> PAGEREF _Toc56613408 \h </w:instrText>
+                  <w:instrText xml:space="preserve"> PAGEREF _Toc56673264 \h </w:instrText>
                 </w:r>
                 <w:r>
                   <w:rPr>
@@ -2492,7 +2576,7 @@
                   <w:lang w:eastAsia="fr-FR"/>
                 </w:rPr>
               </w:pPr>
-              <w:hyperlink w:anchor="_Toc56613409" w:history="1">
+              <w:hyperlink w:anchor="_Toc56673265" w:history="1">
                 <w:r>
                   <w:rPr>
                     <w:rStyle w:val="Lienhypertexte"/>
@@ -2534,7 +2618,7 @@
                     <w:noProof/>
                     <w:webHidden/>
                   </w:rPr>
-                  <w:instrText xml:space="preserve"> PAGEREF _Toc56613409 \h </w:instrText>
+                  <w:instrText xml:space="preserve"> PAGEREF _Toc56673265 \h </w:instrText>
                 </w:r>
                 <w:r>
                   <w:rPr>
@@ -2578,13 +2662,13 @@
                   <w:lang w:eastAsia="fr-FR"/>
                 </w:rPr>
               </w:pPr>
-              <w:hyperlink w:anchor="_Toc56613410" w:history="1">
-                <w:r>
-                  <w:rPr>
-                    <w:rStyle w:val="Lienhypertexte"/>
-                    <w:noProof/>
-                  </w:rPr>
-                  <w:t>21.</w:t>
+              <w:hyperlink w:anchor="_Toc56673266" w:history="1">
+                <w:r>
+                  <w:rPr>
+                    <w:rStyle w:val="Lienhypertexte"/>
+                    <w:noProof/>
+                  </w:rPr>
+                  <w:t>22.</w:t>
                 </w:r>
                 <w:r>
                   <w:rPr>
@@ -2620,7 +2704,7 @@
                     <w:noProof/>
                     <w:webHidden/>
                   </w:rPr>
-                  <w:instrText xml:space="preserve"> PAGEREF _Toc56613410 \h </w:instrText>
+                  <w:instrText xml:space="preserve"> PAGEREF _Toc56673266 \h </w:instrText>
                 </w:r>
                 <w:r>
                   <w:rPr>
@@ -2664,13 +2748,13 @@
                   <w:lang w:eastAsia="fr-FR"/>
                 </w:rPr>
               </w:pPr>
-              <w:hyperlink w:anchor="_Toc56613411" w:history="1">
-                <w:r>
-                  <w:rPr>
-                    <w:rStyle w:val="Lienhypertexte"/>
-                    <w:noProof/>
-                  </w:rPr>
-                  <w:t>22.</w:t>
+              <w:hyperlink w:anchor="_Toc56673267" w:history="1">
+                <w:r>
+                  <w:rPr>
+                    <w:rStyle w:val="Lienhypertexte"/>
+                    <w:noProof/>
+                  </w:rPr>
+                  <w:t>23.</w:t>
                 </w:r>
                 <w:r>
                   <w:rPr>
@@ -2706,7 +2790,7 @@
                     <w:noProof/>
                     <w:webHidden/>
                   </w:rPr>
-                  <w:instrText xml:space="preserve"> PAGEREF _Toc56613411 \h </w:instrText>
+                  <w:instrText xml:space="preserve"> PAGEREF _Toc56673267 \h </w:instrText>
                 </w:r>
                 <w:r>
                   <w:rPr>
@@ -2750,13 +2834,13 @@
                   <w:lang w:eastAsia="fr-FR"/>
                 </w:rPr>
               </w:pPr>
-              <w:hyperlink w:anchor="_Toc56613412" w:history="1">
-                <w:r>
-                  <w:rPr>
-                    <w:rStyle w:val="Lienhypertexte"/>
-                    <w:noProof/>
-                  </w:rPr>
-                  <w:t>23.</w:t>
+              <w:hyperlink w:anchor="_Toc56673268" w:history="1">
+                <w:r>
+                  <w:rPr>
+                    <w:rStyle w:val="Lienhypertexte"/>
+                    <w:noProof/>
+                  </w:rPr>
+                  <w:t>24.</w:t>
                 </w:r>
                 <w:r>
                   <w:rPr>
@@ -2792,7 +2876,7 @@
                     <w:noProof/>
                     <w:webHidden/>
                   </w:rPr>
-                  <w:instrText xml:space="preserve"> PAGEREF _Toc56613412 \h </w:instrText>
+                  <w:instrText xml:space="preserve"> PAGEREF _Toc56673268 \h </w:instrText>
                 </w:r>
                 <w:r>
                   <w:rPr>
@@ -2836,13 +2920,13 @@
                   <w:lang w:eastAsia="fr-FR"/>
                 </w:rPr>
               </w:pPr>
-              <w:hyperlink w:anchor="_Toc56613413" w:history="1">
-                <w:r>
-                  <w:rPr>
-                    <w:rStyle w:val="Lienhypertexte"/>
-                    <w:noProof/>
-                  </w:rPr>
-                  <w:t>24.</w:t>
+              <w:hyperlink w:anchor="_Toc56673269" w:history="1">
+                <w:r>
+                  <w:rPr>
+                    <w:rStyle w:val="Lienhypertexte"/>
+                    <w:noProof/>
+                  </w:rPr>
+                  <w:t>25.</w:t>
                 </w:r>
                 <w:r>
                   <w:rPr>
@@ -2878,7 +2962,7 @@
                     <w:noProof/>
                     <w:webHidden/>
                   </w:rPr>
-                  <w:instrText xml:space="preserve"> PAGEREF _Toc56613413 \h </w:instrText>
+                  <w:instrText xml:space="preserve"> PAGEREF _Toc56673269 \h </w:instrText>
                 </w:r>
                 <w:r>
                   <w:rPr>
@@ -2922,13 +3006,13 @@
                   <w:lang w:eastAsia="fr-FR"/>
                 </w:rPr>
               </w:pPr>
-              <w:hyperlink w:anchor="_Toc56613414" w:history="1">
-                <w:r>
-                  <w:rPr>
-                    <w:rStyle w:val="Lienhypertexte"/>
-                    <w:noProof/>
-                  </w:rPr>
-                  <w:t>25.</w:t>
+              <w:hyperlink w:anchor="_Toc56673270" w:history="1">
+                <w:r>
+                  <w:rPr>
+                    <w:rStyle w:val="Lienhypertexte"/>
+                    <w:noProof/>
+                  </w:rPr>
+                  <w:t>26.</w:t>
                 </w:r>
                 <w:r>
                   <w:rPr>
@@ -2964,7 +3048,7 @@
                     <w:noProof/>
                     <w:webHidden/>
                   </w:rPr>
-                  <w:instrText xml:space="preserve"> PAGEREF _Toc56613414 \h </w:instrText>
+                  <w:instrText xml:space="preserve"> PAGEREF _Toc56673270 \h </w:instrText>
                 </w:r>
                 <w:r>
                   <w:rPr>
@@ -3008,13 +3092,13 @@
                   <w:lang w:eastAsia="fr-FR"/>
                 </w:rPr>
               </w:pPr>
-              <w:hyperlink w:anchor="_Toc56613415" w:history="1">
-                <w:r>
-                  <w:rPr>
-                    <w:rStyle w:val="Lienhypertexte"/>
-                    <w:noProof/>
-                  </w:rPr>
-                  <w:t>26.</w:t>
+              <w:hyperlink w:anchor="_Toc56673271" w:history="1">
+                <w:r>
+                  <w:rPr>
+                    <w:rStyle w:val="Lienhypertexte"/>
+                    <w:noProof/>
+                  </w:rPr>
+                  <w:t>27.</w:t>
                 </w:r>
                 <w:r>
                   <w:rPr>
@@ -3050,7 +3134,7 @@
                     <w:noProof/>
                     <w:webHidden/>
                   </w:rPr>
-                  <w:instrText xml:space="preserve"> PAGEREF _Toc56613415 \h </w:instrText>
+                  <w:instrText xml:space="preserve"> PAGEREF _Toc56673271 \h </w:instrText>
                 </w:r>
                 <w:r>
                   <w:rPr>
@@ -3094,13 +3178,13 @@
                   <w:lang w:eastAsia="fr-FR"/>
                 </w:rPr>
               </w:pPr>
-              <w:hyperlink w:anchor="_Toc56613416" w:history="1">
-                <w:r>
-                  <w:rPr>
-                    <w:rStyle w:val="Lienhypertexte"/>
-                    <w:noProof/>
-                  </w:rPr>
-                  <w:t>27.</w:t>
+              <w:hyperlink w:anchor="_Toc56673272" w:history="1">
+                <w:r>
+                  <w:rPr>
+                    <w:rStyle w:val="Lienhypertexte"/>
+                    <w:noProof/>
+                  </w:rPr>
+                  <w:t>28.</w:t>
                 </w:r>
                 <w:r>
                   <w:rPr>
@@ -3136,7 +3220,7 @@
                     <w:noProof/>
                     <w:webHidden/>
                   </w:rPr>
-                  <w:instrText xml:space="preserve"> PAGEREF _Toc56613416 \h </w:instrText>
+                  <w:instrText xml:space="preserve"> PAGEREF _Toc56673272 \h </w:instrText>
                 </w:r>
                 <w:r>
                   <w:rPr>
@@ -3180,13 +3264,13 @@
                   <w:lang w:eastAsia="fr-FR"/>
                 </w:rPr>
               </w:pPr>
-              <w:hyperlink w:anchor="_Toc56613417" w:history="1">
-                <w:r>
-                  <w:rPr>
-                    <w:rStyle w:val="Lienhypertexte"/>
-                    <w:noProof/>
-                  </w:rPr>
-                  <w:t>28.</w:t>
+              <w:hyperlink w:anchor="_Toc56673273" w:history="1">
+                <w:r>
+                  <w:rPr>
+                    <w:rStyle w:val="Lienhypertexte"/>
+                    <w:noProof/>
+                  </w:rPr>
+                  <w:t>29.</w:t>
                 </w:r>
                 <w:r>
                   <w:rPr>
@@ -3222,7 +3306,7 @@
                     <w:noProof/>
                     <w:webHidden/>
                   </w:rPr>
-                  <w:instrText xml:space="preserve"> PAGEREF _Toc56613417 \h </w:instrText>
+                  <w:instrText xml:space="preserve"> PAGEREF _Toc56673273 \h </w:instrText>
                 </w:r>
                 <w:r>
                   <w:rPr>
@@ -3266,13 +3350,13 @@
                   <w:lang w:eastAsia="fr-FR"/>
                 </w:rPr>
               </w:pPr>
-              <w:hyperlink w:anchor="_Toc56613418" w:history="1">
-                <w:r>
-                  <w:rPr>
-                    <w:rStyle w:val="Lienhypertexte"/>
-                    <w:noProof/>
-                  </w:rPr>
-                  <w:t>29.</w:t>
+              <w:hyperlink w:anchor="_Toc56673274" w:history="1">
+                <w:r>
+                  <w:rPr>
+                    <w:rStyle w:val="Lienhypertexte"/>
+                    <w:noProof/>
+                  </w:rPr>
+                  <w:t>30.</w:t>
                 </w:r>
                 <w:r>
                   <w:rPr>
@@ -3308,7 +3392,7 @@
                     <w:noProof/>
                     <w:webHidden/>
                   </w:rPr>
-                  <w:instrText xml:space="preserve"> PAGEREF _Toc56613418 \h </w:instrText>
+                  <w:instrText xml:space="preserve"> PAGEREF _Toc56673274 \h </w:instrText>
                 </w:r>
                 <w:r>
                   <w:rPr>
@@ -3352,13 +3436,13 @@
                   <w:lang w:eastAsia="fr-FR"/>
                 </w:rPr>
               </w:pPr>
-              <w:hyperlink w:anchor="_Toc56613419" w:history="1">
-                <w:r>
-                  <w:rPr>
-                    <w:rStyle w:val="Lienhypertexte"/>
-                    <w:noProof/>
-                  </w:rPr>
-                  <w:t>30.</w:t>
+              <w:hyperlink w:anchor="_Toc56673275" w:history="1">
+                <w:r>
+                  <w:rPr>
+                    <w:rStyle w:val="Lienhypertexte"/>
+                    <w:noProof/>
+                  </w:rPr>
+                  <w:t>31.</w:t>
                 </w:r>
                 <w:r>
                   <w:rPr>
@@ -3394,7 +3478,7 @@
                     <w:noProof/>
                     <w:webHidden/>
                   </w:rPr>
-                  <w:instrText xml:space="preserve"> PAGEREF _Toc56613419 \h </w:instrText>
+                  <w:instrText xml:space="preserve"> PAGEREF _Toc56673275 \h </w:instrText>
                 </w:r>
                 <w:r>
                   <w:rPr>
@@ -3438,13 +3522,13 @@
                   <w:lang w:eastAsia="fr-FR"/>
                 </w:rPr>
               </w:pPr>
-              <w:hyperlink w:anchor="_Toc56613420" w:history="1">
-                <w:r>
-                  <w:rPr>
-                    <w:rStyle w:val="Lienhypertexte"/>
-                    <w:noProof/>
-                  </w:rPr>
-                  <w:t>31.</w:t>
+              <w:hyperlink w:anchor="_Toc56673276" w:history="1">
+                <w:r>
+                  <w:rPr>
+                    <w:rStyle w:val="Lienhypertexte"/>
+                    <w:noProof/>
+                  </w:rPr>
+                  <w:t>32.</w:t>
                 </w:r>
                 <w:r>
                   <w:rPr>
@@ -3480,7 +3564,7 @@
                     <w:noProof/>
                     <w:webHidden/>
                   </w:rPr>
-                  <w:instrText xml:space="preserve"> PAGEREF _Toc56613420 \h </w:instrText>
+                  <w:instrText xml:space="preserve"> PAGEREF _Toc56673276 \h </w:instrText>
                 </w:r>
                 <w:r>
                   <w:rPr>
@@ -3524,13 +3608,13 @@
                   <w:lang w:eastAsia="fr-FR"/>
                 </w:rPr>
               </w:pPr>
-              <w:hyperlink w:anchor="_Toc56613421" w:history="1">
-                <w:r>
-                  <w:rPr>
-                    <w:rStyle w:val="Lienhypertexte"/>
-                    <w:noProof/>
-                  </w:rPr>
-                  <w:t>32.</w:t>
+              <w:hyperlink w:anchor="_Toc56673277" w:history="1">
+                <w:r>
+                  <w:rPr>
+                    <w:rStyle w:val="Lienhypertexte"/>
+                    <w:noProof/>
+                  </w:rPr>
+                  <w:t>33.</w:t>
                 </w:r>
                 <w:r>
                   <w:rPr>
@@ -3566,7 +3650,7 @@
                     <w:noProof/>
                     <w:webHidden/>
                   </w:rPr>
-                  <w:instrText xml:space="preserve"> PAGEREF _Toc56613421 \h </w:instrText>
+                  <w:instrText xml:space="preserve"> PAGEREF _Toc56673277 \h </w:instrText>
                 </w:r>
                 <w:r>
                   <w:rPr>
@@ -3610,13 +3694,13 @@
                   <w:lang w:eastAsia="fr-FR"/>
                 </w:rPr>
               </w:pPr>
-              <w:hyperlink w:anchor="_Toc56613422" w:history="1">
-                <w:r>
-                  <w:rPr>
-                    <w:rStyle w:val="Lienhypertexte"/>
-                    <w:noProof/>
-                  </w:rPr>
-                  <w:t>33.</w:t>
+              <w:hyperlink w:anchor="_Toc56673278" w:history="1">
+                <w:r>
+                  <w:rPr>
+                    <w:rStyle w:val="Lienhypertexte"/>
+                    <w:noProof/>
+                  </w:rPr>
+                  <w:t>34.</w:t>
                 </w:r>
                 <w:r>
                   <w:rPr>
@@ -3631,7 +3715,7 @@
                     <w:rStyle w:val="Lienhypertexte"/>
                     <w:noProof/>
                   </w:rPr>
-                  <w:t>Devis logiciel</w:t>
+                  <w:t>Devis logiciel initial</w:t>
                 </w:r>
                 <w:r>
                   <w:rPr>
@@ -3652,7 +3736,93 @@
                     <w:noProof/>
                     <w:webHidden/>
                   </w:rPr>
-                  <w:instrText xml:space="preserve"> PAGEREF _Toc56613422 \h </w:instrText>
+                  <w:instrText xml:space="preserve"> PAGEREF _Toc56673278 \h </w:instrText>
+                </w:r>
+                <w:r>
+                  <w:rPr>
+                    <w:noProof/>
+                    <w:webHidden/>
+                  </w:rPr>
+                </w:r>
+                <w:r>
+                  <w:rPr>
+                    <w:noProof/>
+                    <w:webHidden/>
+                  </w:rPr>
+                  <w:fldChar w:fldCharType="separate"/>
+                </w:r>
+                <w:r>
+                  <w:rPr>
+                    <w:noProof/>
+                    <w:webHidden/>
+                  </w:rPr>
+                  <w:t>8</w:t>
+                </w:r>
+                <w:r>
+                  <w:rPr>
+                    <w:noProof/>
+                    <w:webHidden/>
+                  </w:rPr>
+                  <w:fldChar w:fldCharType="end"/>
+                </w:r>
+              </w:hyperlink>
+            </w:p>
+            <w:p>
+              <w:pPr>
+                <w:pStyle w:val="TM2"/>
+                <w:tabs>
+                  <w:tab w:val="left" w:pos="880"/>
+                  <w:tab w:val="right" w:leader="dot" w:pos="9062"/>
+                </w:tabs>
+                <w:rPr>
+                  <w:rFonts w:asciiTheme="minorHAnsi" w:eastAsiaTheme="minorEastAsia" w:hAnsiTheme="minorHAnsi"/>
+                  <w:noProof/>
+                  <w:lang w:eastAsia="fr-FR"/>
+                </w:rPr>
+              </w:pPr>
+              <w:hyperlink w:anchor="_Toc56673279" w:history="1">
+                <w:r>
+                  <w:rPr>
+                    <w:rStyle w:val="Lienhypertexte"/>
+                    <w:noProof/>
+                  </w:rPr>
+                  <w:t>35.</w:t>
+                </w:r>
+                <w:r>
+                  <w:rPr>
+                    <w:rFonts w:asciiTheme="minorHAnsi" w:eastAsiaTheme="minorEastAsia" w:hAnsiTheme="minorHAnsi"/>
+                    <w:noProof/>
+                    <w:lang w:eastAsia="fr-FR"/>
+                  </w:rPr>
+                  <w:tab/>
+                </w:r>
+                <w:r>
+                  <w:rPr>
+                    <w:rStyle w:val="Lienhypertexte"/>
+                    <w:noProof/>
+                  </w:rPr>
+                  <w:t>Devis logiciel final</w:t>
+                </w:r>
+                <w:r>
+                  <w:rPr>
+                    <w:noProof/>
+                    <w:webHidden/>
+                  </w:rPr>
+                  <w:tab/>
+                </w:r>
+                <w:r>
+                  <w:rPr>
+                    <w:noProof/>
+                    <w:webHidden/>
+                  </w:rPr>
+                  <w:fldChar w:fldCharType="begin"/>
+                </w:r>
+                <w:r>
+                  <w:rPr>
+                    <w:noProof/>
+                    <w:webHidden/>
+                  </w:rPr>
+                  <w:instrText xml:space="preserve"> PAGEREF _Toc56673279 \h </w:instrText>
                 </w:r>
                 <w:r>
                   <w:rPr>
@@ -3696,7 +3866,7 @@
                   <w:lang w:eastAsia="fr-FR"/>
                 </w:rPr>
               </w:pPr>
-              <w:hyperlink w:anchor="_Toc56613423" w:history="1">
+              <w:hyperlink w:anchor="_Toc56673280" w:history="1">
                 <w:r>
                   <w:rPr>
                     <w:rStyle w:val="Lienhypertexte"/>
@@ -3738,7 +3908,7 @@
                     <w:noProof/>
                     <w:webHidden/>
                   </w:rPr>
-                  <w:instrText xml:space="preserve"> PAGEREF _Toc56613423 \h </w:instrText>
+                  <w:instrText xml:space="preserve"> PAGEREF _Toc56673280 \h </w:instrText>
                 </w:r>
                 <w:r>
                   <w:rPr>
@@ -3782,13 +3952,13 @@
                   <w:lang w:eastAsia="fr-FR"/>
                 </w:rPr>
               </w:pPr>
-              <w:hyperlink w:anchor="_Toc56613424" w:history="1">
-                <w:r>
-                  <w:rPr>
-                    <w:rStyle w:val="Lienhypertexte"/>
-                    <w:noProof/>
-                  </w:rPr>
-                  <w:t>34.</w:t>
+              <w:hyperlink w:anchor="_Toc56673281" w:history="1">
+                <w:r>
+                  <w:rPr>
+                    <w:rStyle w:val="Lienhypertexte"/>
+                    <w:noProof/>
+                  </w:rPr>
+                  <w:t>36.</w:t>
                 </w:r>
                 <w:r>
                   <w:rPr>
@@ -3824,7 +3994,7 @@
                     <w:noProof/>
                     <w:webHidden/>
                   </w:rPr>
-                  <w:instrText xml:space="preserve"> PAGEREF _Toc56613424 \h </w:instrText>
+                  <w:instrText xml:space="preserve"> PAGEREF _Toc56673281 \h </w:instrText>
                 </w:r>
                 <w:r>
                   <w:rPr>
@@ -3868,13 +4038,13 @@
                   <w:lang w:eastAsia="fr-FR"/>
                 </w:rPr>
               </w:pPr>
-              <w:hyperlink w:anchor="_Toc56613425" w:history="1">
-                <w:r>
-                  <w:rPr>
-                    <w:rStyle w:val="Lienhypertexte"/>
-                    <w:noProof/>
-                  </w:rPr>
-                  <w:t>35.</w:t>
+              <w:hyperlink w:anchor="_Toc56673282" w:history="1">
+                <w:r>
+                  <w:rPr>
+                    <w:rStyle w:val="Lienhypertexte"/>
+                    <w:noProof/>
+                  </w:rPr>
+                  <w:t>37.</w:t>
                 </w:r>
                 <w:r>
                   <w:rPr>
@@ -3910,7 +4080,7 @@
                     <w:noProof/>
                     <w:webHidden/>
                   </w:rPr>
-                  <w:instrText xml:space="preserve"> PAGEREF _Toc56613425 \h </w:instrText>
+                  <w:instrText xml:space="preserve"> PAGEREF _Toc56673282 \h </w:instrText>
                 </w:r>
                 <w:r>
                   <w:rPr>
@@ -3954,13 +4124,13 @@
                   <w:lang w:eastAsia="fr-FR"/>
                 </w:rPr>
               </w:pPr>
-              <w:hyperlink w:anchor="_Toc56613426" w:history="1">
-                <w:r>
-                  <w:rPr>
-                    <w:rStyle w:val="Lienhypertexte"/>
-                    <w:noProof/>
-                  </w:rPr>
-                  <w:t>36.</w:t>
+              <w:hyperlink w:anchor="_Toc56673283" w:history="1">
+                <w:r>
+                  <w:rPr>
+                    <w:rStyle w:val="Lienhypertexte"/>
+                    <w:noProof/>
+                  </w:rPr>
+                  <w:t>38.</w:t>
                 </w:r>
                 <w:r>
                   <w:rPr>
@@ -3996,7 +4166,7 @@
                     <w:noProof/>
                     <w:webHidden/>
                   </w:rPr>
-                  <w:instrText xml:space="preserve"> PAGEREF _Toc56613426 \h </w:instrText>
+                  <w:instrText xml:space="preserve"> PAGEREF _Toc56673283 \h </w:instrText>
                 </w:r>
                 <w:r>
                   <w:rPr>
@@ -4040,13 +4210,13 @@
                   <w:lang w:eastAsia="fr-FR"/>
                 </w:rPr>
               </w:pPr>
-              <w:hyperlink w:anchor="_Toc56613427" w:history="1">
-                <w:r>
-                  <w:rPr>
-                    <w:rStyle w:val="Lienhypertexte"/>
-                    <w:noProof/>
-                  </w:rPr>
-                  <w:t>37.</w:t>
+              <w:hyperlink w:anchor="_Toc56673284" w:history="1">
+                <w:r>
+                  <w:rPr>
+                    <w:rStyle w:val="Lienhypertexte"/>
+                    <w:noProof/>
+                  </w:rPr>
+                  <w:t>39.</w:t>
                 </w:r>
                 <w:r>
                   <w:rPr>
@@ -4082,7 +4252,7 @@
                     <w:noProof/>
                     <w:webHidden/>
                   </w:rPr>
-                  <w:instrText xml:space="preserve"> PAGEREF _Toc56613427 \h </w:instrText>
+                  <w:instrText xml:space="preserve"> PAGEREF _Toc56673284 \h </w:instrText>
                 </w:r>
                 <w:r>
                   <w:rPr>
@@ -4126,13 +4296,13 @@
                   <w:lang w:eastAsia="fr-FR"/>
                 </w:rPr>
               </w:pPr>
-              <w:hyperlink w:anchor="_Toc56613428" w:history="1">
-                <w:r>
-                  <w:rPr>
-                    <w:rStyle w:val="Lienhypertexte"/>
-                    <w:noProof/>
-                  </w:rPr>
-                  <w:t>38.</w:t>
+              <w:hyperlink w:anchor="_Toc56673285" w:history="1">
+                <w:r>
+                  <w:rPr>
+                    <w:rStyle w:val="Lienhypertexte"/>
+                    <w:noProof/>
+                  </w:rPr>
+                  <w:t>40.</w:t>
                 </w:r>
                 <w:r>
                   <w:rPr>
@@ -4168,7 +4338,7 @@
                     <w:noProof/>
                     <w:webHidden/>
                   </w:rPr>
-                  <w:instrText xml:space="preserve"> PAGEREF _Toc56613428 \h </w:instrText>
+                  <w:instrText xml:space="preserve"> PAGEREF _Toc56673285 \h </w:instrText>
                 </w:r>
                 <w:r>
                   <w:rPr>
@@ -4212,13 +4382,13 @@
                   <w:lang w:eastAsia="fr-FR"/>
                 </w:rPr>
               </w:pPr>
-              <w:hyperlink w:anchor="_Toc56613429" w:history="1">
-                <w:r>
-                  <w:rPr>
-                    <w:rStyle w:val="Lienhypertexte"/>
-                    <w:noProof/>
-                  </w:rPr>
-                  <w:t>39.</w:t>
+              <w:hyperlink w:anchor="_Toc56673286" w:history="1">
+                <w:r>
+                  <w:rPr>
+                    <w:rStyle w:val="Lienhypertexte"/>
+                    <w:noProof/>
+                  </w:rPr>
+                  <w:t>41.</w:t>
                 </w:r>
                 <w:r>
                   <w:rPr>
@@ -4254,7 +4424,7 @@
                     <w:noProof/>
                     <w:webHidden/>
                   </w:rPr>
-                  <w:instrText xml:space="preserve"> PAGEREF _Toc56613429 \h </w:instrText>
+                  <w:instrText xml:space="preserve"> PAGEREF _Toc56673286 \h </w:instrText>
                 </w:r>
                 <w:r>
                   <w:rPr>
@@ -4298,13 +4468,13 @@
                   <w:lang w:eastAsia="fr-FR"/>
                 </w:rPr>
               </w:pPr>
-              <w:hyperlink w:anchor="_Toc56613430" w:history="1">
-                <w:r>
-                  <w:rPr>
-                    <w:rStyle w:val="Lienhypertexte"/>
-                    <w:noProof/>
-                  </w:rPr>
-                  <w:t>40.</w:t>
+              <w:hyperlink w:anchor="_Toc56673287" w:history="1">
+                <w:r>
+                  <w:rPr>
+                    <w:rStyle w:val="Lienhypertexte"/>
+                    <w:noProof/>
+                  </w:rPr>
+                  <w:t>42.</w:t>
                 </w:r>
                 <w:r>
                   <w:rPr>
@@ -4340,7 +4510,7 @@
                     <w:noProof/>
                     <w:webHidden/>
                   </w:rPr>
-                  <w:instrText xml:space="preserve"> PAGEREF _Toc56613430 \h </w:instrText>
+                  <w:instrText xml:space="preserve"> PAGEREF _Toc56673287 \h </w:instrText>
                 </w:r>
                 <w:r>
                   <w:rPr>
@@ -4384,13 +4554,13 @@
                   <w:lang w:eastAsia="fr-FR"/>
                 </w:rPr>
               </w:pPr>
-              <w:hyperlink w:anchor="_Toc56613431" w:history="1">
-                <w:r>
-                  <w:rPr>
-                    <w:rStyle w:val="Lienhypertexte"/>
-                    <w:noProof/>
-                  </w:rPr>
-                  <w:t>41.</w:t>
+              <w:hyperlink w:anchor="_Toc56673288" w:history="1">
+                <w:r>
+                  <w:rPr>
+                    <w:rStyle w:val="Lienhypertexte"/>
+                    <w:noProof/>
+                  </w:rPr>
+                  <w:t>43.</w:t>
                 </w:r>
                 <w:r>
                   <w:rPr>
@@ -4426,7 +4596,7 @@
                     <w:noProof/>
                     <w:webHidden/>
                   </w:rPr>
-                  <w:instrText xml:space="preserve"> PAGEREF _Toc56613431 \h </w:instrText>
+                  <w:instrText xml:space="preserve"> PAGEREF _Toc56673288 \h </w:instrText>
                 </w:r>
                 <w:r>
                   <w:rPr>
@@ -4470,13 +4640,13 @@
                   <w:lang w:eastAsia="fr-FR"/>
                 </w:rPr>
               </w:pPr>
-              <w:hyperlink w:anchor="_Toc56613432" w:history="1">
-                <w:r>
-                  <w:rPr>
-                    <w:rStyle w:val="Lienhypertexte"/>
-                    <w:noProof/>
-                  </w:rPr>
-                  <w:t>42.</w:t>
+              <w:hyperlink w:anchor="_Toc56673289" w:history="1">
+                <w:r>
+                  <w:rPr>
+                    <w:rStyle w:val="Lienhypertexte"/>
+                    <w:noProof/>
+                  </w:rPr>
+                  <w:t>44.</w:t>
                 </w:r>
                 <w:r>
                   <w:rPr>
@@ -4512,7 +4682,7 @@
                     <w:noProof/>
                     <w:webHidden/>
                   </w:rPr>
-                  <w:instrText xml:space="preserve"> PAGEREF _Toc56613432 \h </w:instrText>
+                  <w:instrText xml:space="preserve"> PAGEREF _Toc56673289 \h </w:instrText>
                 </w:r>
                 <w:r>
                   <w:rPr>
@@ -4556,13 +4726,13 @@
                   <w:lang w:eastAsia="fr-FR"/>
                 </w:rPr>
               </w:pPr>
-              <w:hyperlink w:anchor="_Toc56613433" w:history="1">
-                <w:r>
-                  <w:rPr>
-                    <w:rStyle w:val="Lienhypertexte"/>
-                    <w:noProof/>
-                  </w:rPr>
-                  <w:t>43.</w:t>
+              <w:hyperlink w:anchor="_Toc56673290" w:history="1">
+                <w:r>
+                  <w:rPr>
+                    <w:rStyle w:val="Lienhypertexte"/>
+                    <w:noProof/>
+                  </w:rPr>
+                  <w:t>45.</w:t>
                 </w:r>
                 <w:r>
                   <w:rPr>
@@ -4598,7 +4768,7 @@
                     <w:noProof/>
                     <w:webHidden/>
                   </w:rPr>
-                  <w:instrText xml:space="preserve"> PAGEREF _Toc56613433 \h </w:instrText>
+                  <w:instrText xml:space="preserve"> PAGEREF _Toc56673290 \h </w:instrText>
                 </w:r>
                 <w:r>
                   <w:rPr>
@@ -4642,13 +4812,13 @@
                   <w:lang w:eastAsia="fr-FR"/>
                 </w:rPr>
               </w:pPr>
-              <w:hyperlink w:anchor="_Toc56613434" w:history="1">
-                <w:r>
-                  <w:rPr>
-                    <w:rStyle w:val="Lienhypertexte"/>
-                    <w:noProof/>
-                  </w:rPr>
-                  <w:t>44.</w:t>
+              <w:hyperlink w:anchor="_Toc56673291" w:history="1">
+                <w:r>
+                  <w:rPr>
+                    <w:rStyle w:val="Lienhypertexte"/>
+                    <w:noProof/>
+                  </w:rPr>
+                  <w:t>46.</w:t>
                 </w:r>
                 <w:r>
                   <w:rPr>
@@ -4684,7 +4854,7 @@
                     <w:noProof/>
                     <w:webHidden/>
                   </w:rPr>
-                  <w:instrText xml:space="preserve"> PAGEREF _Toc56613434 \h </w:instrText>
+                  <w:instrText xml:space="preserve"> PAGEREF _Toc56673291 \h </w:instrText>
                 </w:r>
                 <w:r>
                   <w:rPr>
@@ -4728,13 +4898,13 @@
                   <w:lang w:eastAsia="fr-FR"/>
                 </w:rPr>
               </w:pPr>
-              <w:hyperlink w:anchor="_Toc56613435" w:history="1">
-                <w:r>
-                  <w:rPr>
-                    <w:rStyle w:val="Lienhypertexte"/>
-                    <w:noProof/>
-                  </w:rPr>
-                  <w:t>45.</w:t>
+              <w:hyperlink w:anchor="_Toc56673292" w:history="1">
+                <w:r>
+                  <w:rPr>
+                    <w:rStyle w:val="Lienhypertexte"/>
+                    <w:noProof/>
+                  </w:rPr>
+                  <w:t>47.</w:t>
                 </w:r>
                 <w:r>
                   <w:rPr>
@@ -4770,7 +4940,7 @@
                     <w:noProof/>
                     <w:webHidden/>
                   </w:rPr>
-                  <w:instrText xml:space="preserve"> PAGEREF _Toc56613435 \h </w:instrText>
+                  <w:instrText xml:space="preserve"> PAGEREF _Toc56673292 \h </w:instrText>
                 </w:r>
                 <w:r>
                   <w:rPr>
@@ -4814,13 +4984,13 @@
                   <w:lang w:eastAsia="fr-FR"/>
                 </w:rPr>
               </w:pPr>
-              <w:hyperlink w:anchor="_Toc56613436" w:history="1">
-                <w:r>
-                  <w:rPr>
-                    <w:rStyle w:val="Lienhypertexte"/>
-                    <w:noProof/>
-                  </w:rPr>
-                  <w:t>46.</w:t>
+              <w:hyperlink w:anchor="_Toc56673293" w:history="1">
+                <w:r>
+                  <w:rPr>
+                    <w:rStyle w:val="Lienhypertexte"/>
+                    <w:noProof/>
+                  </w:rPr>
+                  <w:t>48.</w:t>
                 </w:r>
                 <w:r>
                   <w:rPr>
@@ -4856,7 +5026,7 @@
                     <w:noProof/>
                     <w:webHidden/>
                   </w:rPr>
-                  <w:instrText xml:space="preserve"> PAGEREF _Toc56613436 \h </w:instrText>
+                  <w:instrText xml:space="preserve"> PAGEREF _Toc56673293 \h </w:instrText>
                 </w:r>
                 <w:r>
                   <w:rPr>
@@ -4900,13 +5070,13 @@
                   <w:lang w:eastAsia="fr-FR"/>
                 </w:rPr>
               </w:pPr>
-              <w:hyperlink w:anchor="_Toc56613437" w:history="1">
-                <w:r>
-                  <w:rPr>
-                    <w:rStyle w:val="Lienhypertexte"/>
-                    <w:noProof/>
-                  </w:rPr>
-                  <w:t>47.</w:t>
+              <w:hyperlink w:anchor="_Toc56673294" w:history="1">
+                <w:r>
+                  <w:rPr>
+                    <w:rStyle w:val="Lienhypertexte"/>
+                    <w:noProof/>
+                  </w:rPr>
+                  <w:t>49.</w:t>
                 </w:r>
                 <w:r>
                   <w:rPr>
@@ -4921,7 +5091,7 @@
                     <w:rStyle w:val="Lienhypertexte"/>
                     <w:noProof/>
                   </w:rPr>
-                  <w:t>Devis web</w:t>
+                  <w:t>Devis web initial</w:t>
                 </w:r>
                 <w:r>
                   <w:rPr>
@@ -4942,7 +5112,93 @@
                     <w:noProof/>
                     <w:webHidden/>
                   </w:rPr>
-                  <w:instrText xml:space="preserve"> PAGEREF _Toc56613437 \h </w:instrText>
+                  <w:instrText xml:space="preserve"> PAGEREF _Toc56673294 \h </w:instrText>
+                </w:r>
+                <w:r>
+                  <w:rPr>
+                    <w:noProof/>
+                    <w:webHidden/>
+                  </w:rPr>
+                </w:r>
+                <w:r>
+                  <w:rPr>
+                    <w:noProof/>
+                    <w:webHidden/>
+                  </w:rPr>
+                  <w:fldChar w:fldCharType="separate"/>
+                </w:r>
+                <w:r>
+                  <w:rPr>
+                    <w:noProof/>
+                    <w:webHidden/>
+                  </w:rPr>
+                  <w:t>10</w:t>
+                </w:r>
+                <w:r>
+                  <w:rPr>
+                    <w:noProof/>
+                    <w:webHidden/>
+                  </w:rPr>
+                  <w:fldChar w:fldCharType="end"/>
+                </w:r>
+              </w:hyperlink>
+            </w:p>
+            <w:p>
+              <w:pPr>
+                <w:pStyle w:val="TM2"/>
+                <w:tabs>
+                  <w:tab w:val="left" w:pos="880"/>
+                  <w:tab w:val="right" w:leader="dot" w:pos="9062"/>
+                </w:tabs>
+                <w:rPr>
+                  <w:rFonts w:asciiTheme="minorHAnsi" w:eastAsiaTheme="minorEastAsia" w:hAnsiTheme="minorHAnsi"/>
+                  <w:noProof/>
+                  <w:lang w:eastAsia="fr-FR"/>
+                </w:rPr>
+              </w:pPr>
+              <w:hyperlink w:anchor="_Toc56673295" w:history="1">
+                <w:r>
+                  <w:rPr>
+                    <w:rStyle w:val="Lienhypertexte"/>
+                    <w:noProof/>
+                  </w:rPr>
+                  <w:t>50.</w:t>
+                </w:r>
+                <w:r>
+                  <w:rPr>
+                    <w:rFonts w:asciiTheme="minorHAnsi" w:eastAsiaTheme="minorEastAsia" w:hAnsiTheme="minorHAnsi"/>
+                    <w:noProof/>
+                    <w:lang w:eastAsia="fr-FR"/>
+                  </w:rPr>
+                  <w:tab/>
+                </w:r>
+                <w:r>
+                  <w:rPr>
+                    <w:rStyle w:val="Lienhypertexte"/>
+                    <w:noProof/>
+                  </w:rPr>
+                  <w:t>Devis web final</w:t>
+                </w:r>
+                <w:r>
+                  <w:rPr>
+                    <w:noProof/>
+                    <w:webHidden/>
+                  </w:rPr>
+                  <w:tab/>
+                </w:r>
+                <w:r>
+                  <w:rPr>
+                    <w:noProof/>
+                    <w:webHidden/>
+                  </w:rPr>
+                  <w:fldChar w:fldCharType="begin"/>
+                </w:r>
+                <w:r>
+                  <w:rPr>
+                    <w:noProof/>
+                    <w:webHidden/>
+                  </w:rPr>
+                  <w:instrText xml:space="preserve"> PAGEREF _Toc56673295 \h </w:instrText>
                 </w:r>
                 <w:r>
                   <w:rPr>
@@ -4986,7 +5242,7 @@
                   <w:lang w:eastAsia="fr-FR"/>
                 </w:rPr>
               </w:pPr>
-              <w:hyperlink w:anchor="_Toc56613438" w:history="1">
+              <w:hyperlink w:anchor="_Toc56673296" w:history="1">
                 <w:r>
                   <w:rPr>
                     <w:rStyle w:val="Lienhypertexte"/>
@@ -5028,7 +5284,7 @@
                     <w:noProof/>
                     <w:webHidden/>
                   </w:rPr>
-                  <w:instrText xml:space="preserve"> PAGEREF _Toc56613438 \h </w:instrText>
+                  <w:instrText xml:space="preserve"> PAGEREF _Toc56673296 \h </w:instrText>
                 </w:r>
                 <w:r>
                   <w:rPr>
@@ -5072,13 +5328,13 @@
                   <w:lang w:eastAsia="fr-FR"/>
                 </w:rPr>
               </w:pPr>
-              <w:hyperlink w:anchor="_Toc56613439" w:history="1">
-                <w:r>
-                  <w:rPr>
-                    <w:rStyle w:val="Lienhypertexte"/>
-                    <w:noProof/>
-                  </w:rPr>
-                  <w:t>48.</w:t>
+              <w:hyperlink w:anchor="_Toc56673297" w:history="1">
+                <w:r>
+                  <w:rPr>
+                    <w:rStyle w:val="Lienhypertexte"/>
+                    <w:noProof/>
+                  </w:rPr>
+                  <w:t>51.</w:t>
                 </w:r>
                 <w:r>
                   <w:rPr>
@@ -5114,7 +5370,7 @@
                     <w:noProof/>
                     <w:webHidden/>
                   </w:rPr>
-                  <w:instrText xml:space="preserve"> PAGEREF _Toc56613439 \h </w:instrText>
+                  <w:instrText xml:space="preserve"> PAGEREF _Toc56673297 \h </w:instrText>
                 </w:r>
                 <w:r>
                   <w:rPr>
@@ -5158,13 +5414,13 @@
                   <w:lang w:eastAsia="fr-FR"/>
                 </w:rPr>
               </w:pPr>
-              <w:hyperlink w:anchor="_Toc56613440" w:history="1">
-                <w:r>
-                  <w:rPr>
-                    <w:rStyle w:val="Lienhypertexte"/>
-                    <w:noProof/>
-                  </w:rPr>
-                  <w:t>49.</w:t>
+              <w:hyperlink w:anchor="_Toc56673298" w:history="1">
+                <w:r>
+                  <w:rPr>
+                    <w:rStyle w:val="Lienhypertexte"/>
+                    <w:noProof/>
+                  </w:rPr>
+                  <w:t>52.</w:t>
                 </w:r>
                 <w:r>
                   <w:rPr>
@@ -5200,7 +5456,7 @@
                     <w:noProof/>
                     <w:webHidden/>
                   </w:rPr>
-                  <w:instrText xml:space="preserve"> PAGEREF _Toc56613440 \h </w:instrText>
+                  <w:instrText xml:space="preserve"> PAGEREF _Toc56673298 \h </w:instrText>
                 </w:r>
                 <w:r>
                   <w:rPr>
@@ -5244,13 +5500,13 @@
                   <w:lang w:eastAsia="fr-FR"/>
                 </w:rPr>
               </w:pPr>
-              <w:hyperlink w:anchor="_Toc56613441" w:history="1">
-                <w:r>
-                  <w:rPr>
-                    <w:rStyle w:val="Lienhypertexte"/>
-                    <w:noProof/>
-                  </w:rPr>
-                  <w:t>50.</w:t>
+              <w:hyperlink w:anchor="_Toc56673299" w:history="1">
+                <w:r>
+                  <w:rPr>
+                    <w:rStyle w:val="Lienhypertexte"/>
+                    <w:noProof/>
+                  </w:rPr>
+                  <w:t>53.</w:t>
                 </w:r>
                 <w:r>
                   <w:rPr>
@@ -5286,7 +5542,7 @@
                     <w:noProof/>
                     <w:webHidden/>
                   </w:rPr>
-                  <w:instrText xml:space="preserve"> PAGEREF _Toc56613441 \h </w:instrText>
+                  <w:instrText xml:space="preserve"> PAGEREF _Toc56673299 \h </w:instrText>
                 </w:r>
                 <w:r>
                   <w:rPr>
@@ -5330,13 +5586,13 @@
                   <w:lang w:eastAsia="fr-FR"/>
                 </w:rPr>
               </w:pPr>
-              <w:hyperlink w:anchor="_Toc56613442" w:history="1">
-                <w:r>
-                  <w:rPr>
-                    <w:rStyle w:val="Lienhypertexte"/>
-                    <w:noProof/>
-                  </w:rPr>
-                  <w:t>51.</w:t>
+              <w:hyperlink w:anchor="_Toc56673300" w:history="1">
+                <w:r>
+                  <w:rPr>
+                    <w:rStyle w:val="Lienhypertexte"/>
+                    <w:noProof/>
+                  </w:rPr>
+                  <w:t>54.</w:t>
                 </w:r>
                 <w:r>
                   <w:rPr>
@@ -5372,7 +5628,7 @@
                     <w:noProof/>
                     <w:webHidden/>
                   </w:rPr>
-                  <w:instrText xml:space="preserve"> PAGEREF _Toc56613442 \h </w:instrText>
+                  <w:instrText xml:space="preserve"> PAGEREF _Toc56673300 \h </w:instrText>
                 </w:r>
                 <w:r>
                   <w:rPr>
@@ -5416,13 +5672,13 @@
                   <w:lang w:eastAsia="fr-FR"/>
                 </w:rPr>
               </w:pPr>
-              <w:hyperlink w:anchor="_Toc56613443" w:history="1">
-                <w:r>
-                  <w:rPr>
-                    <w:rStyle w:val="Lienhypertexte"/>
-                    <w:noProof/>
-                  </w:rPr>
-                  <w:t>52.</w:t>
+              <w:hyperlink w:anchor="_Toc56673301" w:history="1">
+                <w:r>
+                  <w:rPr>
+                    <w:rStyle w:val="Lienhypertexte"/>
+                    <w:noProof/>
+                  </w:rPr>
+                  <w:t>55.</w:t>
                 </w:r>
                 <w:r>
                   <w:rPr>
@@ -5437,7 +5693,7 @@
                     <w:rStyle w:val="Lienhypertexte"/>
                     <w:noProof/>
                   </w:rPr>
-                  <w:t>Devis réseau</w:t>
+                  <w:t>Devis réseau initial</w:t>
                 </w:r>
                 <w:r>
                   <w:rPr>
@@ -5458,7 +5714,93 @@
                     <w:noProof/>
                     <w:webHidden/>
                   </w:rPr>
-                  <w:instrText xml:space="preserve"> PAGEREF _Toc56613443 \h </w:instrText>
+                  <w:instrText xml:space="preserve"> PAGEREF _Toc56673301 \h </w:instrText>
+                </w:r>
+                <w:r>
+                  <w:rPr>
+                    <w:noProof/>
+                    <w:webHidden/>
+                  </w:rPr>
+                </w:r>
+                <w:r>
+                  <w:rPr>
+                    <w:noProof/>
+                    <w:webHidden/>
+                  </w:rPr>
+                  <w:fldChar w:fldCharType="separate"/>
+                </w:r>
+                <w:r>
+                  <w:rPr>
+                    <w:noProof/>
+                    <w:webHidden/>
+                  </w:rPr>
+                  <w:t>11</w:t>
+                </w:r>
+                <w:r>
+                  <w:rPr>
+                    <w:noProof/>
+                    <w:webHidden/>
+                  </w:rPr>
+                  <w:fldChar w:fldCharType="end"/>
+                </w:r>
+              </w:hyperlink>
+            </w:p>
+            <w:p>
+              <w:pPr>
+                <w:pStyle w:val="TM2"/>
+                <w:tabs>
+                  <w:tab w:val="left" w:pos="880"/>
+                  <w:tab w:val="right" w:leader="dot" w:pos="9062"/>
+                </w:tabs>
+                <w:rPr>
+                  <w:rFonts w:asciiTheme="minorHAnsi" w:eastAsiaTheme="minorEastAsia" w:hAnsiTheme="minorHAnsi"/>
+                  <w:noProof/>
+                  <w:lang w:eastAsia="fr-FR"/>
+                </w:rPr>
+              </w:pPr>
+              <w:hyperlink w:anchor="_Toc56673302" w:history="1">
+                <w:r>
+                  <w:rPr>
+                    <w:rStyle w:val="Lienhypertexte"/>
+                    <w:noProof/>
+                  </w:rPr>
+                  <w:t>56.</w:t>
+                </w:r>
+                <w:r>
+                  <w:rPr>
+                    <w:rFonts w:asciiTheme="minorHAnsi" w:eastAsiaTheme="minorEastAsia" w:hAnsiTheme="minorHAnsi"/>
+                    <w:noProof/>
+                    <w:lang w:eastAsia="fr-FR"/>
+                  </w:rPr>
+                  <w:tab/>
+                </w:r>
+                <w:r>
+                  <w:rPr>
+                    <w:rStyle w:val="Lienhypertexte"/>
+                    <w:noProof/>
+                  </w:rPr>
+                  <w:t>Devis réseau final</w:t>
+                </w:r>
+                <w:r>
+                  <w:rPr>
+                    <w:noProof/>
+                    <w:webHidden/>
+                  </w:rPr>
+                  <w:tab/>
+                </w:r>
+                <w:r>
+                  <w:rPr>
+                    <w:noProof/>
+                    <w:webHidden/>
+                  </w:rPr>
+                  <w:fldChar w:fldCharType="begin"/>
+                </w:r>
+                <w:r>
+                  <w:rPr>
+                    <w:noProof/>
+                    <w:webHidden/>
+                  </w:rPr>
+                  <w:instrText xml:space="preserve"> PAGEREF _Toc56673302 \h </w:instrText>
                 </w:r>
                 <w:r>
                   <w:rPr>
@@ -5502,7 +5844,7 @@
                   <w:lang w:eastAsia="fr-FR"/>
                 </w:rPr>
               </w:pPr>
-              <w:hyperlink w:anchor="_Toc56613444" w:history="1">
+              <w:hyperlink w:anchor="_Toc56673303" w:history="1">
                 <w:r>
                   <w:rPr>
                     <w:rStyle w:val="Lienhypertexte"/>
@@ -5544,7 +5886,7 @@
                     <w:noProof/>
                     <w:webHidden/>
                   </w:rPr>
-                  <w:instrText xml:space="preserve"> PAGEREF _Toc56613444 \h </w:instrText>
+                  <w:instrText xml:space="preserve"> PAGEREF _Toc56673303 \h </w:instrText>
                 </w:r>
                 <w:r>
                   <w:rPr>
@@ -5588,13 +5930,13 @@
                   <w:lang w:eastAsia="fr-FR"/>
                 </w:rPr>
               </w:pPr>
-              <w:hyperlink w:anchor="_Toc56613445" w:history="1">
-                <w:r>
-                  <w:rPr>
-                    <w:rStyle w:val="Lienhypertexte"/>
-                    <w:noProof/>
-                  </w:rPr>
-                  <w:t>53.</w:t>
+              <w:hyperlink w:anchor="_Toc56673304" w:history="1">
+                <w:r>
+                  <w:rPr>
+                    <w:rStyle w:val="Lienhypertexte"/>
+                    <w:noProof/>
+                  </w:rPr>
+                  <w:t>57.</w:t>
                 </w:r>
                 <w:r>
                   <w:rPr>
@@ -5630,7 +5972,7 @@
                     <w:noProof/>
                     <w:webHidden/>
                   </w:rPr>
-                  <w:instrText xml:space="preserve"> PAGEREF _Toc56613445 \h </w:instrText>
+                  <w:instrText xml:space="preserve"> PAGEREF _Toc56673304 \h </w:instrText>
                 </w:r>
                 <w:r>
                   <w:rPr>
@@ -5674,13 +6016,13 @@
                   <w:lang w:eastAsia="fr-FR"/>
                 </w:rPr>
               </w:pPr>
-              <w:hyperlink w:anchor="_Toc56613446" w:history="1">
-                <w:r>
-                  <w:rPr>
-                    <w:rStyle w:val="Lienhypertexte"/>
-                    <w:noProof/>
-                  </w:rPr>
-                  <w:t>54.</w:t>
+              <w:hyperlink w:anchor="_Toc56673305" w:history="1">
+                <w:r>
+                  <w:rPr>
+                    <w:rStyle w:val="Lienhypertexte"/>
+                    <w:noProof/>
+                  </w:rPr>
+                  <w:t>58.</w:t>
                 </w:r>
                 <w:r>
                   <w:rPr>
@@ -5716,7 +6058,7 @@
                     <w:noProof/>
                     <w:webHidden/>
                   </w:rPr>
-                  <w:instrText xml:space="preserve"> PAGEREF _Toc56613446 \h </w:instrText>
+                  <w:instrText xml:space="preserve"> PAGEREF _Toc56673305 \h </w:instrText>
                 </w:r>
                 <w:r>
                   <w:rPr>
@@ -5760,13 +6102,13 @@
                   <w:lang w:eastAsia="fr-FR"/>
                 </w:rPr>
               </w:pPr>
-              <w:hyperlink w:anchor="_Toc56613447" w:history="1">
-                <w:r>
-                  <w:rPr>
-                    <w:rStyle w:val="Lienhypertexte"/>
-                    <w:noProof/>
-                  </w:rPr>
-                  <w:t>55.</w:t>
+              <w:hyperlink w:anchor="_Toc56673306" w:history="1">
+                <w:r>
+                  <w:rPr>
+                    <w:rStyle w:val="Lienhypertexte"/>
+                    <w:noProof/>
+                  </w:rPr>
+                  <w:t>59.</w:t>
                 </w:r>
                 <w:r>
                   <w:rPr>
@@ -5802,7 +6144,7 @@
                     <w:noProof/>
                     <w:webHidden/>
                   </w:rPr>
-                  <w:instrText xml:space="preserve"> PAGEREF _Toc56613447 \h </w:instrText>
+                  <w:instrText xml:space="preserve"> PAGEREF _Toc56673306 \h </w:instrText>
                 </w:r>
                 <w:r>
                   <w:rPr>
@@ -5846,13 +6188,13 @@
                   <w:lang w:eastAsia="fr-FR"/>
                 </w:rPr>
               </w:pPr>
-              <w:hyperlink w:anchor="_Toc56613448" w:history="1">
-                <w:r>
-                  <w:rPr>
-                    <w:rStyle w:val="Lienhypertexte"/>
-                    <w:noProof/>
-                  </w:rPr>
-                  <w:t>56.</w:t>
+              <w:hyperlink w:anchor="_Toc56673307" w:history="1">
+                <w:r>
+                  <w:rPr>
+                    <w:rStyle w:val="Lienhypertexte"/>
+                    <w:noProof/>
+                  </w:rPr>
+                  <w:t>60.</w:t>
                 </w:r>
                 <w:r>
                   <w:rPr>
@@ -5888,7 +6230,7 @@
                     <w:noProof/>
                     <w:webHidden/>
                   </w:rPr>
-                  <w:instrText xml:space="preserve"> PAGEREF _Toc56613448 \h </w:instrText>
+                  <w:instrText xml:space="preserve"> PAGEREF _Toc56673307 \h </w:instrText>
                 </w:r>
                 <w:r>
                   <w:rPr>
@@ -5932,13 +6274,13 @@
                   <w:lang w:eastAsia="fr-FR"/>
                 </w:rPr>
               </w:pPr>
-              <w:hyperlink w:anchor="_Toc56613449" w:history="1">
-                <w:r>
-                  <w:rPr>
-                    <w:rStyle w:val="Lienhypertexte"/>
-                    <w:noProof/>
-                  </w:rPr>
-                  <w:t>57.</w:t>
+              <w:hyperlink w:anchor="_Toc56673308" w:history="1">
+                <w:r>
+                  <w:rPr>
+                    <w:rStyle w:val="Lienhypertexte"/>
+                    <w:noProof/>
+                  </w:rPr>
+                  <w:t>61.</w:t>
                 </w:r>
                 <w:r>
                   <w:rPr>
@@ -5953,7 +6295,7 @@
                     <w:rStyle w:val="Lienhypertexte"/>
                     <w:noProof/>
                   </w:rPr>
-                  <w:t>Tables challenge</w:t>
+                  <w:t>Table challenge</w:t>
                 </w:r>
                 <w:r>
                   <w:rPr>
@@ -5974,7 +6316,7 @@
                     <w:noProof/>
                     <w:webHidden/>
                   </w:rPr>
-                  <w:instrText xml:space="preserve"> PAGEREF _Toc56613449 \h </w:instrText>
+                  <w:instrText xml:space="preserve"> PAGEREF _Toc56673308 \h </w:instrText>
                 </w:r>
                 <w:r>
                   <w:rPr>
@@ -6018,13 +6360,13 @@
                   <w:lang w:eastAsia="fr-FR"/>
                 </w:rPr>
               </w:pPr>
-              <w:hyperlink w:anchor="_Toc56613450" w:history="1">
-                <w:r>
-                  <w:rPr>
-                    <w:rStyle w:val="Lienhypertexte"/>
-                    <w:noProof/>
-                  </w:rPr>
-                  <w:t>58.</w:t>
+              <w:hyperlink w:anchor="_Toc56673309" w:history="1">
+                <w:r>
+                  <w:rPr>
+                    <w:rStyle w:val="Lienhypertexte"/>
+                    <w:noProof/>
+                  </w:rPr>
+                  <w:t>62.</w:t>
                 </w:r>
                 <w:r>
                   <w:rPr>
@@ -6060,7 +6402,7 @@
                     <w:noProof/>
                     <w:webHidden/>
                   </w:rPr>
-                  <w:instrText xml:space="preserve"> PAGEREF _Toc56613450 \h </w:instrText>
+                  <w:instrText xml:space="preserve"> PAGEREF _Toc56673309 \h </w:instrText>
                 </w:r>
                 <w:r>
                   <w:rPr>
@@ -6104,13 +6446,13 @@
                   <w:lang w:eastAsia="fr-FR"/>
                 </w:rPr>
               </w:pPr>
-              <w:hyperlink w:anchor="_Toc56613451" w:history="1">
-                <w:r>
-                  <w:rPr>
-                    <w:rStyle w:val="Lienhypertexte"/>
-                    <w:noProof/>
-                  </w:rPr>
-                  <w:t>59.</w:t>
+              <w:hyperlink w:anchor="_Toc56673310" w:history="1">
+                <w:r>
+                  <w:rPr>
+                    <w:rStyle w:val="Lienhypertexte"/>
+                    <w:noProof/>
+                  </w:rPr>
+                  <w:t>63.</w:t>
                 </w:r>
                 <w:r>
                   <w:rPr>
@@ -6146,7 +6488,7 @@
                     <w:noProof/>
                     <w:webHidden/>
                   </w:rPr>
-                  <w:instrText xml:space="preserve"> PAGEREF _Toc56613451 \h </w:instrText>
+                  <w:instrText xml:space="preserve"> PAGEREF _Toc56673310 \h </w:instrText>
                 </w:r>
                 <w:r>
                   <w:rPr>
@@ -6190,13 +6532,13 @@
                   <w:lang w:eastAsia="fr-FR"/>
                 </w:rPr>
               </w:pPr>
-              <w:hyperlink w:anchor="_Toc56613452" w:history="1">
-                <w:r>
-                  <w:rPr>
-                    <w:rStyle w:val="Lienhypertexte"/>
-                    <w:noProof/>
-                  </w:rPr>
-                  <w:t>60.</w:t>
+              <w:hyperlink w:anchor="_Toc56673311" w:history="1">
+                <w:r>
+                  <w:rPr>
+                    <w:rStyle w:val="Lienhypertexte"/>
+                    <w:noProof/>
+                  </w:rPr>
+                  <w:t>64.</w:t>
                 </w:r>
                 <w:r>
                   <w:rPr>
@@ -6232,7 +6574,7 @@
                     <w:noProof/>
                     <w:webHidden/>
                   </w:rPr>
-                  <w:instrText xml:space="preserve"> PAGEREF _Toc56613452 \h </w:instrText>
+                  <w:instrText xml:space="preserve"> PAGEREF _Toc56673311 \h </w:instrText>
                 </w:r>
                 <w:r>
                   <w:rPr>
@@ -6299,7 +6641,7 @@
           <w:pPr>
             <w:pStyle w:val="Titre1"/>
           </w:pPr>
-          <w:bookmarkStart w:id="0" w:name="_Toc56613386"/>
+          <w:bookmarkStart w:id="0" w:name="_Toc56673241"/>
           <w:r>
             <w:lastRenderedPageBreak/>
             <w:t>Suivi et informations concernant ce document</w:t>
@@ -6310,7 +6652,7 @@
           <w:pPr>
             <w:pStyle w:val="Titre2"/>
           </w:pPr>
-          <w:bookmarkStart w:id="1" w:name="_Toc56613387"/>
+          <w:bookmarkStart w:id="1" w:name="_Toc56673242"/>
           <w:r>
             <w:t>Présentation</w:t>
           </w:r>
@@ -6320,7 +6662,7 @@
           <w:pPr>
             <w:pStyle w:val="Titre2"/>
           </w:pPr>
-          <w:bookmarkStart w:id="2" w:name="_Toc56613388"/>
+          <w:bookmarkStart w:id="2" w:name="_Toc56673243"/>
           <w:r>
             <w:t>Suivi du document</w:t>
           </w:r>
@@ -6330,7 +6672,7 @@
           <w:pPr>
             <w:pStyle w:val="Titre2"/>
           </w:pPr>
-          <w:bookmarkStart w:id="3" w:name="_Toc56613389"/>
+          <w:bookmarkStart w:id="3" w:name="_Toc56673244"/>
           <w:r>
             <w:t>Glossaire</w:t>
           </w:r>
@@ -6340,7 +6682,7 @@
           <w:pPr>
             <w:pStyle w:val="Titre2"/>
           </w:pPr>
-          <w:bookmarkStart w:id="4" w:name="_Toc56613390"/>
+          <w:bookmarkStart w:id="4" w:name="_Toc56673245"/>
           <w:r>
             <w:t>Documents applicables</w:t>
           </w:r>
@@ -6350,7 +6692,7 @@
           <w:pPr>
             <w:pStyle w:val="Titre2"/>
           </w:pPr>
-          <w:bookmarkStart w:id="5" w:name="_Toc56613391"/>
+          <w:bookmarkStart w:id="5" w:name="_Toc56673246"/>
           <w:r>
             <w:t>Document</w:t>
           </w:r>
@@ -6360,17 +6702,17 @@
           <w:r>
             <w:t xml:space="preserve"> de référence</w:t>
           </w:r>
-          <w:bookmarkEnd w:id="5"/>
           <w:r>
             <w:t>s</w:t>
           </w:r>
+          <w:bookmarkEnd w:id="5"/>
         </w:p>
         <w:p/>
         <w:p>
           <w:pPr>
             <w:pStyle w:val="Titre1"/>
           </w:pPr>
-          <w:bookmarkStart w:id="6" w:name="_Toc56613392"/>
+          <w:bookmarkStart w:id="6" w:name="_Toc56673247"/>
           <w:r>
             <w:lastRenderedPageBreak/>
             <w:t>Analyse du projet</w:t>
@@ -6381,7 +6723,7 @@
           <w:pPr>
             <w:pStyle w:val="Titre2"/>
           </w:pPr>
-          <w:bookmarkStart w:id="7" w:name="_Toc56613393"/>
+          <w:bookmarkStart w:id="7" w:name="_Toc56673248"/>
           <w:r>
             <w:t>Les enjeux</w:t>
           </w:r>
@@ -6391,7 +6733,7 @@
           <w:pPr>
             <w:pStyle w:val="Titre2"/>
           </w:pPr>
-          <w:bookmarkStart w:id="8" w:name="_Toc56613394"/>
+          <w:bookmarkStart w:id="8" w:name="_Toc56673249"/>
           <w:r>
             <w:t>Les objectifs</w:t>
           </w:r>
@@ -6401,7 +6743,7 @@
           <w:pPr>
             <w:pStyle w:val="Titre2"/>
           </w:pPr>
-          <w:bookmarkStart w:id="9" w:name="_Toc56613395"/>
+          <w:bookmarkStart w:id="9" w:name="_Toc56673250"/>
           <w:r>
             <w:t>Les moyens</w:t>
           </w:r>
@@ -6411,7 +6753,7 @@
           <w:pPr>
             <w:pStyle w:val="Titre2"/>
           </w:pPr>
-          <w:bookmarkStart w:id="10" w:name="_Toc56613396"/>
+          <w:bookmarkStart w:id="10" w:name="_Toc56673251"/>
           <w:r>
             <w:t>Les rôles et les responsabilités de chacun</w:t>
           </w:r>
@@ -6421,7 +6763,7 @@
           <w:pPr>
             <w:pStyle w:val="Titre2"/>
           </w:pPr>
-          <w:bookmarkStart w:id="11" w:name="_Toc56613397"/>
+          <w:bookmarkStart w:id="11" w:name="_Toc56673252"/>
           <w:r>
             <w:t>Analyse des risques</w:t>
           </w:r>
@@ -6431,7 +6773,7 @@
           <w:pPr>
             <w:pStyle w:val="Titre2"/>
           </w:pPr>
-          <w:bookmarkStart w:id="12" w:name="_Toc56613398"/>
+          <w:bookmarkStart w:id="12" w:name="_Toc56673253"/>
           <w:r>
             <w:t>Technologies de partage de fichiers</w:t>
           </w:r>
@@ -6441,7 +6783,7 @@
           <w:pPr>
             <w:pStyle w:val="Titre2"/>
           </w:pPr>
-          <w:bookmarkStart w:id="13" w:name="_Toc56613399"/>
+          <w:bookmarkStart w:id="13" w:name="_Toc56673254"/>
           <w:r>
             <w:t>Technologies de communication</w:t>
           </w:r>
@@ -6451,7 +6793,7 @@
           <w:pPr>
             <w:pStyle w:val="Titre2"/>
           </w:pPr>
-          <w:bookmarkStart w:id="14" w:name="_Toc56613400"/>
+          <w:bookmarkStart w:id="14" w:name="_Toc56673255"/>
           <w:r>
             <w:t>User story</w:t>
           </w:r>
@@ -6464,7 +6806,7 @@
           <w:pPr>
             <w:pStyle w:val="Titre2"/>
           </w:pPr>
-          <w:bookmarkStart w:id="15" w:name="_Toc56613401"/>
+          <w:bookmarkStart w:id="15" w:name="_Toc56673256"/>
           <w:r>
             <w:t>User story map</w:t>
           </w:r>
@@ -6474,7 +6816,7 @@
           <w:pPr>
             <w:pStyle w:val="Titre2"/>
           </w:pPr>
-          <w:bookmarkStart w:id="16" w:name="_Toc56613402"/>
+          <w:bookmarkStart w:id="16" w:name="_Toc56673257"/>
           <w:r>
             <w:t>Backlog</w:t>
           </w:r>
@@ -6484,7 +6826,7 @@
           <w:pPr>
             <w:pStyle w:val="Titre2"/>
           </w:pPr>
-          <w:bookmarkStart w:id="17" w:name="_Toc56613403"/>
+          <w:bookmarkStart w:id="17" w:name="_Toc56673258"/>
           <w:r>
             <w:t>Sprint</w:t>
           </w:r>
@@ -6494,12 +6836,25 @@
           <w:pPr>
             <w:pStyle w:val="Titre2"/>
           </w:pPr>
-          <w:bookmarkStart w:id="18" w:name="_Toc56613404"/>
+          <w:bookmarkStart w:id="18" w:name="_Toc56673259"/>
           <w:r>
             <w:lastRenderedPageBreak/>
             <w:t>Devis du projet complet</w:t>
           </w:r>
+          <w:r>
+            <w:t xml:space="preserve"> initial</w:t>
+          </w:r>
           <w:bookmarkEnd w:id="18"/>
+        </w:p>
+        <w:p>
+          <w:pPr>
+            <w:pStyle w:val="Titre2"/>
+          </w:pPr>
+          <w:bookmarkStart w:id="19" w:name="_Toc56673260"/>
+          <w:r>
+            <w:t>Devis du projet complet final</w:t>
+          </w:r>
+          <w:bookmarkEnd w:id="19"/>
         </w:p>
         <w:p/>
         <w:p/>
@@ -6527,12 +6882,12 @@
           <w:pPr>
             <w:pStyle w:val="Titre1"/>
           </w:pPr>
-          <w:bookmarkStart w:id="19" w:name="_Toc56613405"/>
+          <w:bookmarkStart w:id="20" w:name="_Toc56673261"/>
           <w:r>
             <w:lastRenderedPageBreak/>
             <w:t>Avancement du projet</w:t>
           </w:r>
-          <w:bookmarkEnd w:id="19"/>
+          <w:bookmarkEnd w:id="20"/>
           <w:r>
             <w:t xml:space="preserve"> </w:t>
           </w:r>
@@ -6541,19 +6896,9 @@
           <w:pPr>
             <w:pStyle w:val="Titre2"/>
           </w:pPr>
-          <w:bookmarkStart w:id="20" w:name="_Toc56613406"/>
+          <w:bookmarkStart w:id="21" w:name="_Toc56673262"/>
           <w:r>
             <w:t>Avancement du projet initial</w:t>
-          </w:r>
-          <w:bookmarkEnd w:id="20"/>
-        </w:p>
-        <w:p>
-          <w:pPr>
-            <w:pStyle w:val="Titre2"/>
-          </w:pPr>
-          <w:bookmarkStart w:id="21" w:name="_Toc56613407"/>
-          <w:r>
-            <w:t>Avancement du projet intermédiaire</w:t>
           </w:r>
           <w:bookmarkEnd w:id="21"/>
         </w:p>
@@ -6561,23 +6906,33 @@
           <w:pPr>
             <w:pStyle w:val="Titre2"/>
           </w:pPr>
-          <w:bookmarkStart w:id="22" w:name="_Toc56613408"/>
+          <w:bookmarkStart w:id="22" w:name="_Toc56673263"/>
+          <w:r>
+            <w:t>Avancement du projet intermédiaire</w:t>
+          </w:r>
+          <w:bookmarkEnd w:id="22"/>
+        </w:p>
+        <w:p>
+          <w:pPr>
+            <w:pStyle w:val="Titre2"/>
+          </w:pPr>
+          <w:bookmarkStart w:id="23" w:name="_Toc56673264"/>
           <w:r>
             <w:t>Avancement du projet final</w:t>
           </w:r>
-          <w:bookmarkEnd w:id="22"/>
+          <w:bookmarkEnd w:id="23"/>
         </w:p>
         <w:p/>
         <w:p>
           <w:pPr>
             <w:pStyle w:val="Titre1"/>
           </w:pPr>
-          <w:bookmarkStart w:id="23" w:name="_Toc56613409"/>
+          <w:bookmarkStart w:id="24" w:name="_Toc56673265"/>
           <w:r>
             <w:lastRenderedPageBreak/>
             <w:t>Développement logiciel</w:t>
           </w:r>
-          <w:bookmarkEnd w:id="23"/>
+          <w:bookmarkEnd w:id="24"/>
           <w:r>
             <w:t xml:space="preserve"> </w:t>
           </w:r>
@@ -6586,19 +6941,9 @@
           <w:pPr>
             <w:pStyle w:val="Titre2"/>
           </w:pPr>
-          <w:bookmarkStart w:id="24" w:name="_Toc56613410"/>
+          <w:bookmarkStart w:id="25" w:name="_Toc56673266"/>
           <w:r>
             <w:t>User story détaillé</w:t>
-          </w:r>
-          <w:bookmarkEnd w:id="24"/>
-        </w:p>
-        <w:p>
-          <w:pPr>
-            <w:pStyle w:val="Titre2"/>
-          </w:pPr>
-          <w:bookmarkStart w:id="25" w:name="_Toc56613411"/>
-          <w:r>
-            <w:t>Wireframes</w:t>
           </w:r>
           <w:bookmarkEnd w:id="25"/>
         </w:p>
@@ -6606,9 +6951,9 @@
           <w:pPr>
             <w:pStyle w:val="Titre2"/>
           </w:pPr>
-          <w:bookmarkStart w:id="26" w:name="_Toc56613412"/>
+          <w:bookmarkStart w:id="26" w:name="_Toc56673267"/>
           <w:r>
-            <w:t>Chemin utilisateur</w:t>
+            <w:t>Wireframes</w:t>
           </w:r>
           <w:bookmarkEnd w:id="26"/>
         </w:p>
@@ -6616,9 +6961,9 @@
           <w:pPr>
             <w:pStyle w:val="Titre2"/>
           </w:pPr>
-          <w:bookmarkStart w:id="27" w:name="_Toc56613413"/>
+          <w:bookmarkStart w:id="27" w:name="_Toc56673268"/>
           <w:r>
-            <w:t>Arborescence</w:t>
+            <w:t>Chemin utilisateur</w:t>
           </w:r>
           <w:bookmarkEnd w:id="27"/>
         </w:p>
@@ -6626,9 +6971,9 @@
           <w:pPr>
             <w:pStyle w:val="Titre2"/>
           </w:pPr>
-          <w:bookmarkStart w:id="28" w:name="_Toc56613414"/>
+          <w:bookmarkStart w:id="28" w:name="_Toc56673269"/>
           <w:r>
-            <w:t>Authentification utilisateur</w:t>
+            <w:t>Arborescence</w:t>
           </w:r>
           <w:bookmarkEnd w:id="28"/>
         </w:p>
@@ -6636,9 +6981,9 @@
           <w:pPr>
             <w:pStyle w:val="Titre2"/>
           </w:pPr>
-          <w:bookmarkStart w:id="29" w:name="_Toc56613415"/>
+          <w:bookmarkStart w:id="29" w:name="_Toc56673270"/>
           <w:r>
-            <w:t>Mise en forme et structuration des pages</w:t>
+            <w:t>Authentification utilisateur</w:t>
           </w:r>
           <w:bookmarkEnd w:id="29"/>
         </w:p>
@@ -6646,9 +6991,9 @@
           <w:pPr>
             <w:pStyle w:val="Titre2"/>
           </w:pPr>
-          <w:bookmarkStart w:id="30" w:name="_Toc56613416"/>
+          <w:bookmarkStart w:id="30" w:name="_Toc56673271"/>
           <w:r>
-            <w:t>Connexion à la base de données</w:t>
+            <w:t>Mise en forme et structuration des pages</w:t>
           </w:r>
           <w:bookmarkEnd w:id="30"/>
         </w:p>
@@ -6656,9 +7001,9 @@
           <w:pPr>
             <w:pStyle w:val="Titre2"/>
           </w:pPr>
-          <w:bookmarkStart w:id="31" w:name="_Toc56613417"/>
+          <w:bookmarkStart w:id="31" w:name="_Toc56673272"/>
           <w:r>
-            <w:t>Gestion des vidéos et des défis</w:t>
+            <w:t>Connexion à la base de données</w:t>
           </w:r>
           <w:bookmarkEnd w:id="31"/>
         </w:p>
@@ -6666,11 +7011,21 @@
           <w:pPr>
             <w:pStyle w:val="Titre2"/>
           </w:pPr>
-          <w:bookmarkStart w:id="32" w:name="_Toc56613418"/>
+          <w:bookmarkStart w:id="32" w:name="_Toc56673273"/>
+          <w:r>
+            <w:t>Gestion des vidéos et des défis</w:t>
+          </w:r>
+          <w:bookmarkEnd w:id="32"/>
+        </w:p>
+        <w:p>
+          <w:pPr>
+            <w:pStyle w:val="Titre2"/>
+          </w:pPr>
+          <w:bookmarkStart w:id="33" w:name="_Toc56673274"/>
           <w:r>
             <w:t>Gestion des données et des coordonnées</w:t>
           </w:r>
-          <w:bookmarkEnd w:id="32"/>
+          <w:bookmarkEnd w:id="33"/>
           <w:r>
             <w:t xml:space="preserve"> </w:t>
           </w:r>
@@ -6679,19 +7034,9 @@
           <w:pPr>
             <w:pStyle w:val="Titre2"/>
           </w:pPr>
-          <w:bookmarkStart w:id="33" w:name="_Toc56613419"/>
+          <w:bookmarkStart w:id="34" w:name="_Toc56673275"/>
           <w:r>
             <w:t>Gestion de validation des défis</w:t>
-          </w:r>
-          <w:bookmarkEnd w:id="33"/>
-        </w:p>
-        <w:p>
-          <w:pPr>
-            <w:pStyle w:val="Titre2"/>
-          </w:pPr>
-          <w:bookmarkStart w:id="34" w:name="_Toc56613420"/>
-          <w:r>
-            <w:t>Installation et configuration</w:t>
           </w:r>
           <w:bookmarkEnd w:id="34"/>
         </w:p>
@@ -6699,10 +7044,9 @@
           <w:pPr>
             <w:pStyle w:val="Titre2"/>
           </w:pPr>
-          <w:bookmarkStart w:id="35" w:name="_Toc56613421"/>
+          <w:bookmarkStart w:id="35" w:name="_Toc56673276"/>
           <w:r>
-            <w:lastRenderedPageBreak/>
-            <w:t>Utilisation</w:t>
+            <w:t>Installation et configuration</w:t>
           </w:r>
           <w:bookmarkEnd w:id="35"/>
         </w:p>
@@ -6710,21 +7054,23 @@
           <w:pPr>
             <w:pStyle w:val="Titre2"/>
           </w:pPr>
-          <w:bookmarkStart w:id="36" w:name="_Toc56613422"/>
+          <w:bookmarkStart w:id="36" w:name="_Toc56673277"/>
+          <w:r>
+            <w:lastRenderedPageBreak/>
+            <w:t>Utilisation</w:t>
+          </w:r>
+          <w:bookmarkEnd w:id="36"/>
+        </w:p>
+        <w:p>
+          <w:pPr>
+            <w:pStyle w:val="Titre2"/>
+          </w:pPr>
+          <w:bookmarkStart w:id="37" w:name="_Toc56673278"/>
           <w:r>
             <w:t>Devis logiciel</w:t>
           </w:r>
-          <w:bookmarkEnd w:id="36"/>
-        </w:p>
-        <w:p/>
-        <w:p>
-          <w:pPr>
-            <w:pStyle w:val="Titre1"/>
-          </w:pPr>
-          <w:bookmarkStart w:id="37" w:name="_Toc56613423"/>
           <w:r>
-            <w:lastRenderedPageBreak/>
-            <w:t>Technologies web</w:t>
+            <w:t xml:space="preserve"> initial</w:t>
           </w:r>
           <w:bookmarkEnd w:id="37"/>
         </w:p>
@@ -6732,19 +7078,21 @@
           <w:pPr>
             <w:pStyle w:val="Titre2"/>
           </w:pPr>
-          <w:bookmarkStart w:id="38" w:name="_Toc56613424"/>
+          <w:bookmarkStart w:id="38" w:name="_Toc56673279"/>
           <w:r>
-            <w:t>User story détaillé</w:t>
+            <w:t>Devis logiciel final</w:t>
           </w:r>
           <w:bookmarkEnd w:id="38"/>
         </w:p>
+        <w:p/>
         <w:p>
           <w:pPr>
-            <w:pStyle w:val="Titre2"/>
+            <w:pStyle w:val="Titre1"/>
           </w:pPr>
-          <w:bookmarkStart w:id="39" w:name="_Toc56613425"/>
+          <w:bookmarkStart w:id="39" w:name="_Toc56673280"/>
           <w:r>
-            <w:t>Wireframes</w:t>
+            <w:lastRenderedPageBreak/>
+            <w:t>Technologies web</w:t>
           </w:r>
           <w:bookmarkEnd w:id="39"/>
         </w:p>
@@ -6752,35 +7100,29 @@
           <w:pPr>
             <w:pStyle w:val="Titre2"/>
           </w:pPr>
-          <w:bookmarkStart w:id="40" w:name="_Toc56613426"/>
+          <w:bookmarkStart w:id="40" w:name="_Toc56673281"/>
           <w:r>
-            <w:t>Chemin utilisateur</w:t>
+            <w:t>User story détaillé</w:t>
           </w:r>
           <w:bookmarkEnd w:id="40"/>
-          <w:r>
-            <w:t xml:space="preserve"> </w:t>
-          </w:r>
         </w:p>
         <w:p>
           <w:pPr>
             <w:pStyle w:val="Titre2"/>
           </w:pPr>
-          <w:bookmarkStart w:id="41" w:name="_Toc56613427"/>
+          <w:bookmarkStart w:id="41" w:name="_Toc56673282"/>
           <w:r>
-            <w:t>Arborescence</w:t>
+            <w:t>Wireframes</w:t>
           </w:r>
           <w:bookmarkEnd w:id="41"/>
-          <w:r>
-            <w:t xml:space="preserve"> </w:t>
-          </w:r>
         </w:p>
         <w:p>
           <w:pPr>
             <w:pStyle w:val="Titre2"/>
           </w:pPr>
-          <w:bookmarkStart w:id="42" w:name="_Toc56613428"/>
+          <w:bookmarkStart w:id="42" w:name="_Toc56673283"/>
           <w:r>
-            <w:t>Authentification des utilisateurs</w:t>
+            <w:t>Chemin utilisateur</w:t>
           </w:r>
           <w:bookmarkEnd w:id="42"/>
           <w:r>
@@ -6791,9 +7133,9 @@
           <w:pPr>
             <w:pStyle w:val="Titre2"/>
           </w:pPr>
-          <w:bookmarkStart w:id="43" w:name="_Toc56613429"/>
+          <w:bookmarkStart w:id="43" w:name="_Toc56673284"/>
           <w:r>
-            <w:t>Authentification des administrateurs</w:t>
+            <w:t>Arborescence</w:t>
           </w:r>
           <w:bookmarkEnd w:id="43"/>
           <w:r>
@@ -6804,19 +7146,22 @@
           <w:pPr>
             <w:pStyle w:val="Titre2"/>
           </w:pPr>
-          <w:bookmarkStart w:id="44" w:name="_Toc56613430"/>
+          <w:bookmarkStart w:id="44" w:name="_Toc56673285"/>
           <w:r>
-            <w:t>Mise en forme et structuration des pages</w:t>
+            <w:t>Authentification des utilisateurs</w:t>
           </w:r>
           <w:bookmarkEnd w:id="44"/>
+          <w:r>
+            <w:t xml:space="preserve"> </w:t>
+          </w:r>
         </w:p>
         <w:p>
           <w:pPr>
             <w:pStyle w:val="Titre2"/>
           </w:pPr>
-          <w:bookmarkStart w:id="45" w:name="_Toc56613431"/>
+          <w:bookmarkStart w:id="45" w:name="_Toc56673286"/>
           <w:r>
-            <w:t>Connexion à la base de données</w:t>
+            <w:t>Authentification des administrateurs</w:t>
           </w:r>
           <w:bookmarkEnd w:id="45"/>
           <w:r>
@@ -6827,12 +7172,9 @@
           <w:pPr>
             <w:pStyle w:val="Titre2"/>
           </w:pPr>
-          <w:bookmarkStart w:id="46" w:name="_Toc56613432"/>
+          <w:bookmarkStart w:id="46" w:name="_Toc56673287"/>
           <w:r>
-            <w:t xml:space="preserve">Informations </w:t>
-          </w:r>
-          <w:r>
-            <w:t>formulaire d’inscription</w:t>
+            <w:t>Mise en forme et structuration des pages</w:t>
           </w:r>
           <w:bookmarkEnd w:id="46"/>
         </w:p>
@@ -6840,21 +7182,11 @@
           <w:pPr>
             <w:pStyle w:val="Titre2"/>
           </w:pPr>
-          <w:bookmarkStart w:id="47" w:name="_Toc56613433"/>
+          <w:bookmarkStart w:id="47" w:name="_Toc56673288"/>
           <w:r>
-            <w:t>Gestion payement en ligne</w:t>
+            <w:t>Connexion à la base de données</w:t>
           </w:r>
           <w:bookmarkEnd w:id="47"/>
-        </w:p>
-        <w:p>
-          <w:pPr>
-            <w:pStyle w:val="Titre2"/>
-          </w:pPr>
-          <w:bookmarkStart w:id="48" w:name="_Toc56613434"/>
-          <w:r>
-            <w:t>Gestion des utilisateurs</w:t>
-          </w:r>
-          <w:bookmarkEnd w:id="48"/>
           <w:r>
             <w:t xml:space="preserve"> </w:t>
           </w:r>
@@ -6863,12 +7195,34 @@
           <w:pPr>
             <w:pStyle w:val="Titre2"/>
           </w:pPr>
-          <w:bookmarkStart w:id="49" w:name="_Toc56613435"/>
+          <w:bookmarkStart w:id="48" w:name="_Toc56673289"/>
           <w:r>
-            <w:lastRenderedPageBreak/>
-            <w:t>Installation et configuration</w:t>
+            <w:t xml:space="preserve">Informations </w:t>
+          </w:r>
+          <w:r>
+            <w:t>formulaire d’inscription</w:t>
+          </w:r>
+          <w:bookmarkEnd w:id="48"/>
+        </w:p>
+        <w:p>
+          <w:pPr>
+            <w:pStyle w:val="Titre2"/>
+          </w:pPr>
+          <w:bookmarkStart w:id="49" w:name="_Toc56673290"/>
+          <w:r>
+            <w:t>Gestion payement en ligne</w:t>
           </w:r>
           <w:bookmarkEnd w:id="49"/>
+        </w:p>
+        <w:p>
+          <w:pPr>
+            <w:pStyle w:val="Titre2"/>
+          </w:pPr>
+          <w:bookmarkStart w:id="50" w:name="_Toc56673291"/>
+          <w:r>
+            <w:t>Gestion des utilisateurs</w:t>
+          </w:r>
+          <w:bookmarkEnd w:id="50"/>
           <w:r>
             <w:t xml:space="preserve"> </w:t>
           </w:r>
@@ -6877,21 +7231,48 @@
           <w:pPr>
             <w:pStyle w:val="Titre2"/>
           </w:pPr>
-          <w:bookmarkStart w:id="50" w:name="_Toc56613436"/>
+          <w:bookmarkStart w:id="51" w:name="_Toc56673292"/>
           <w:r>
-            <w:t>Utilisation</w:t>
+            <w:lastRenderedPageBreak/>
+            <w:t>Installation et configuration</w:t>
           </w:r>
-          <w:bookmarkEnd w:id="50"/>
+          <w:bookmarkEnd w:id="51"/>
+          <w:r>
+            <w:t xml:space="preserve"> </w:t>
+          </w:r>
         </w:p>
         <w:p>
           <w:pPr>
             <w:pStyle w:val="Titre2"/>
           </w:pPr>
-          <w:bookmarkStart w:id="51" w:name="_Toc56613437"/>
+          <w:bookmarkStart w:id="52" w:name="_Toc56673293"/>
+          <w:r>
+            <w:t>Utilisation</w:t>
+          </w:r>
+          <w:bookmarkEnd w:id="52"/>
+        </w:p>
+        <w:p>
+          <w:pPr>
+            <w:pStyle w:val="Titre2"/>
+          </w:pPr>
+          <w:bookmarkStart w:id="53" w:name="_Toc56673294"/>
           <w:r>
             <w:t>Devis web</w:t>
           </w:r>
-          <w:bookmarkEnd w:id="51"/>
+          <w:r>
+            <w:t xml:space="preserve"> initial</w:t>
+          </w:r>
+          <w:bookmarkEnd w:id="53"/>
+        </w:p>
+        <w:p>
+          <w:pPr>
+            <w:pStyle w:val="Titre2"/>
+          </w:pPr>
+          <w:bookmarkStart w:id="54" w:name="_Toc56673295"/>
+          <w:r>
+            <w:t>Devis web final</w:t>
+          </w:r>
+          <w:bookmarkEnd w:id="54"/>
         </w:p>
         <w:p/>
         <w:p/>
@@ -6907,12 +7288,12 @@
           <w:pPr>
             <w:pStyle w:val="Titre1"/>
           </w:pPr>
-          <w:bookmarkStart w:id="52" w:name="_Toc56613438"/>
+          <w:bookmarkStart w:id="55" w:name="_Toc56673296"/>
           <w:r>
             <w:lastRenderedPageBreak/>
             <w:t>Infrastructures et systèmes d’informations</w:t>
           </w:r>
-          <w:bookmarkEnd w:id="52"/>
+          <w:bookmarkEnd w:id="55"/>
           <w:r>
             <w:t xml:space="preserve"> </w:t>
           </w:r>
@@ -6921,21 +7302,21 @@
           <w:pPr>
             <w:pStyle w:val="Titre2"/>
           </w:pPr>
-          <w:bookmarkStart w:id="53" w:name="_Toc56613439"/>
+          <w:bookmarkStart w:id="56" w:name="_Toc56673297"/>
           <w:r>
             <w:t>User story détaillé</w:t>
           </w:r>
-          <w:bookmarkEnd w:id="53"/>
+          <w:bookmarkEnd w:id="56"/>
         </w:p>
         <w:p>
           <w:pPr>
             <w:pStyle w:val="Titre2"/>
           </w:pPr>
-          <w:bookmarkStart w:id="54" w:name="_Toc56613440"/>
+          <w:bookmarkStart w:id="57" w:name="_Toc56673298"/>
           <w:r>
             <w:t>Schéma réseau PacketTracer</w:t>
           </w:r>
-          <w:bookmarkEnd w:id="54"/>
+          <w:bookmarkEnd w:id="57"/>
           <w:r>
             <w:t xml:space="preserve"> </w:t>
           </w:r>
@@ -6944,21 +7325,31 @@
           <w:pPr>
             <w:pStyle w:val="Titre2"/>
           </w:pPr>
-          <w:bookmarkStart w:id="55" w:name="_Toc56613441"/>
+          <w:bookmarkStart w:id="58" w:name="_Toc56673299"/>
           <w:r>
             <w:t>Sécurisation</w:t>
           </w:r>
-          <w:bookmarkEnd w:id="55"/>
+          <w:bookmarkEnd w:id="58"/>
         </w:p>
         <w:p>
           <w:pPr>
             <w:pStyle w:val="Titre2"/>
           </w:pPr>
-          <w:bookmarkStart w:id="56" w:name="_Toc56613442"/>
+          <w:bookmarkStart w:id="59" w:name="_Toc56673300"/>
           <w:r>
             <w:t>Gestion des utilisateurs</w:t>
           </w:r>
-          <w:bookmarkEnd w:id="56"/>
+          <w:bookmarkEnd w:id="59"/>
+        </w:p>
+        <w:p>
+          <w:pPr>
+            <w:pStyle w:val="Titre2"/>
+          </w:pPr>
+          <w:bookmarkStart w:id="60" w:name="_Toc56673301"/>
+          <w:r>
+            <w:t>Devis réseau initial</w:t>
+          </w:r>
+          <w:bookmarkEnd w:id="60"/>
           <w:r>
             <w:t xml:space="preserve"> </w:t>
           </w:r>
@@ -6967,11 +7358,14 @@
           <w:pPr>
             <w:pStyle w:val="Titre2"/>
           </w:pPr>
-          <w:bookmarkStart w:id="57" w:name="_Toc56613443"/>
+          <w:bookmarkStart w:id="61" w:name="_Toc56673302"/>
           <w:r>
             <w:t>Devis réseau</w:t>
           </w:r>
-          <w:bookmarkEnd w:id="57"/>
+          <w:r>
+            <w:t xml:space="preserve"> final</w:t>
+          </w:r>
+          <w:bookmarkEnd w:id="61"/>
         </w:p>
         <w:p/>
         <w:p/>
@@ -6979,53 +7373,10 @@
           <w:pPr>
             <w:pStyle w:val="Titre1"/>
           </w:pPr>
-          <w:bookmarkStart w:id="58" w:name="_Toc56613444"/>
+          <w:bookmarkStart w:id="62" w:name="_Toc56673303"/>
           <w:r>
             <w:lastRenderedPageBreak/>
             <w:t>Base de données</w:t>
-          </w:r>
-          <w:bookmarkEnd w:id="58"/>
-        </w:p>
-        <w:p>
-          <w:pPr>
-            <w:pStyle w:val="Titre2"/>
-          </w:pPr>
-          <w:bookmarkStart w:id="59" w:name="_Toc56613445"/>
-          <w:r>
-            <w:t>User story détaillé</w:t>
-          </w:r>
-          <w:bookmarkEnd w:id="59"/>
-        </w:p>
-        <w:p>
-          <w:pPr>
-            <w:pStyle w:val="Titre2"/>
-          </w:pPr>
-          <w:bookmarkStart w:id="60" w:name="_Toc56613446"/>
-          <w:r>
-            <w:t>MCD</w:t>
-          </w:r>
-          <w:bookmarkEnd w:id="60"/>
-        </w:p>
-        <w:p>
-          <w:pPr>
-            <w:pStyle w:val="Titre2"/>
-          </w:pPr>
-          <w:bookmarkStart w:id="61" w:name="_Toc56613447"/>
-          <w:r>
-            <w:t>Structure générale</w:t>
-          </w:r>
-          <w:bookmarkEnd w:id="61"/>
-        </w:p>
-        <w:p>
-          <w:pPr>
-            <w:pStyle w:val="Titre2"/>
-          </w:pPr>
-          <w:bookmarkStart w:id="62" w:name="_Toc56613448"/>
-          <w:r>
-            <w:t xml:space="preserve">Table </w:t>
-          </w:r>
-          <w:r>
-            <w:t>user</w:t>
           </w:r>
           <w:bookmarkEnd w:id="62"/>
         </w:p>
@@ -7033,7 +7384,50 @@
           <w:pPr>
             <w:pStyle w:val="Titre2"/>
           </w:pPr>
-          <w:bookmarkStart w:id="63" w:name="_Toc56613449"/>
+          <w:bookmarkStart w:id="63" w:name="_Toc56673304"/>
+          <w:r>
+            <w:t>User story détaillé</w:t>
+          </w:r>
+          <w:bookmarkEnd w:id="63"/>
+        </w:p>
+        <w:p>
+          <w:pPr>
+            <w:pStyle w:val="Titre2"/>
+          </w:pPr>
+          <w:bookmarkStart w:id="64" w:name="_Toc56673305"/>
+          <w:r>
+            <w:t>MCD</w:t>
+          </w:r>
+          <w:bookmarkEnd w:id="64"/>
+        </w:p>
+        <w:p>
+          <w:pPr>
+            <w:pStyle w:val="Titre2"/>
+          </w:pPr>
+          <w:bookmarkStart w:id="65" w:name="_Toc56673306"/>
+          <w:r>
+            <w:t>Structure générale</w:t>
+          </w:r>
+          <w:bookmarkEnd w:id="65"/>
+        </w:p>
+        <w:p>
+          <w:pPr>
+            <w:pStyle w:val="Titre2"/>
+          </w:pPr>
+          <w:bookmarkStart w:id="66" w:name="_Toc56673307"/>
+          <w:r>
+            <w:t xml:space="preserve">Table </w:t>
+          </w:r>
+          <w:r>
+            <w:t>user</w:t>
+          </w:r>
+          <w:bookmarkEnd w:id="66"/>
+        </w:p>
+        <w:p>
+          <w:pPr>
+            <w:pStyle w:val="Titre2"/>
+          </w:pPr>
+          <w:bookmarkStart w:id="67" w:name="_Toc56673308"/>
           <w:r>
             <w:t xml:space="preserve">Table </w:t>
           </w:r>
@@ -7041,7 +7435,7 @@
           <w:r>
             <w:t>challenge</w:t>
           </w:r>
-          <w:bookmarkEnd w:id="63"/>
+          <w:bookmarkEnd w:id="67"/>
           <w:proofErr w:type="gramEnd"/>
           <w:r>
             <w:t xml:space="preserve"> </w:t>
@@ -7051,31 +7445,31 @@
           <w:pPr>
             <w:pStyle w:val="Titre2"/>
           </w:pPr>
-          <w:bookmarkStart w:id="64" w:name="_Toc56613450"/>
+          <w:bookmarkStart w:id="68" w:name="_Toc56673309"/>
           <w:r>
             <w:t>Installation serveur local et configuration de base</w:t>
           </w:r>
-          <w:bookmarkEnd w:id="64"/>
+          <w:bookmarkEnd w:id="68"/>
         </w:p>
         <w:p>
           <w:pPr>
             <w:pStyle w:val="Titre2"/>
           </w:pPr>
-          <w:bookmarkStart w:id="65" w:name="_Toc56613451"/>
+          <w:bookmarkStart w:id="69" w:name="_Toc56673310"/>
           <w:r>
             <w:t>Utilisation</w:t>
           </w:r>
-          <w:bookmarkEnd w:id="65"/>
+          <w:bookmarkEnd w:id="69"/>
         </w:p>
         <w:p>
           <w:pPr>
             <w:pStyle w:val="Titre2"/>
           </w:pPr>
-          <w:bookmarkStart w:id="66" w:name="_Toc56613452"/>
+          <w:bookmarkStart w:id="70" w:name="_Toc56673311"/>
           <w:r>
             <w:t>Devis base de données</w:t>
           </w:r>
-          <w:bookmarkEnd w:id="66"/>
+          <w:bookmarkEnd w:id="70"/>
         </w:p>
         <w:p>
           <w:pPr>
@@ -12075,6 +12469,7 @@
     <w:rsid w:val="00187FE3"/>
     <w:rsid w:val="001B1D92"/>
     <w:rsid w:val="0023311E"/>
+    <w:rsid w:val="00236D6F"/>
     <w:rsid w:val="002378FF"/>
     <w:rsid w:val="00290799"/>
     <w:rsid w:val="00376A11"/>
@@ -12082,6 +12477,7 @@
     <w:rsid w:val="005A48C6"/>
     <w:rsid w:val="005F42EC"/>
     <w:rsid w:val="00632B69"/>
+    <w:rsid w:val="006372FA"/>
     <w:rsid w:val="00716CD4"/>
     <w:rsid w:val="007D302D"/>
     <w:rsid w:val="00865C8D"/>
@@ -12851,25 +13247,10 @@
 </file>
 
 <file path=customXml/item2.xml><?xml version="1.0" encoding="utf-8"?>
-<?mso-contentType ?>
-<FormTemplates xmlns="http://schemas.microsoft.com/sharepoint/v3/contenttype/forms">
-  <Display>DocumentLibraryForm</Display>
-  <Edit>DocumentLibraryForm</Edit>
-  <New>DocumentLibraryForm</New>
-</FormTemplates>
+<b:Sources xmlns:b="http://schemas.openxmlformats.org/officeDocument/2006/bibliography" xmlns="http://schemas.openxmlformats.org/officeDocument/2006/bibliography" SelectedStyle="\APASixthEditionOfficeOnline.xsl" StyleName="APA" Version="6"/>
 </file>
 
 <file path=customXml/item3.xml><?xml version="1.0" encoding="utf-8"?>
-<p:properties xmlns:p="http://schemas.microsoft.com/office/2006/metadata/properties" xmlns:xsi="http://www.w3.org/2001/XMLSchema-instance" xmlns:pc="http://schemas.microsoft.com/office/infopath/2007/PartnerControls">
-  <documentManagement/>
-</p:properties>
-</file>
-
-<file path=customXml/item4.xml><?xml version="1.0" encoding="utf-8"?>
-<b:Sources xmlns:b="http://schemas.openxmlformats.org/officeDocument/2006/bibliography" xmlns="http://schemas.openxmlformats.org/officeDocument/2006/bibliography" SelectedStyle="\APASixthEditionOfficeOnline.xsl" StyleName="APA" Version="6"/>
-</file>
-
-<file path=customXml/item5.xml><?xml version="1.0" encoding="utf-8"?>
 <ct:contentTypeSchema xmlns:ct="http://schemas.microsoft.com/office/2006/metadata/contentType" xmlns:ma="http://schemas.microsoft.com/office/2006/metadata/properties/metaAttributes" ct:_="" ma:_="" ma:contentTypeName="Document" ma:contentTypeID="0x010100948731BF32BE3C46A3689A2D604F806D" ma:contentTypeVersion="6" ma:contentTypeDescription="Crée un document." ma:contentTypeScope="" ma:versionID="7abb98c91c90695af25b91f90e2cc1a6">
   <xsd:schema xmlns:xsd="http://www.w3.org/2001/XMLSchema" xmlns:xs="http://www.w3.org/2001/XMLSchema" xmlns:p="http://schemas.microsoft.com/office/2006/metadata/properties" xmlns:ns2="5702a347-fb9b-4164-b6dd-71998165820b" targetNamespace="http://schemas.microsoft.com/office/2006/metadata/properties" ma:root="true" ma:fieldsID="96b8cf14aa10a30b6f2bc4a74bc82d48" ns2:_="">
     <xsd:import namespace="5702a347-fb9b-4164-b6dd-71998165820b"/>
@@ -13027,6 +13408,21 @@
 </ct:contentTypeSchema>
 </file>
 
+<file path=customXml/item4.xml><?xml version="1.0" encoding="utf-8"?>
+<?mso-contentType ?>
+<FormTemplates xmlns="http://schemas.microsoft.com/sharepoint/v3/contenttype/forms">
+  <Display>DocumentLibraryForm</Display>
+  <Edit>DocumentLibraryForm</Edit>
+  <New>DocumentLibraryForm</New>
+</FormTemplates>
+</file>
+
+<file path=customXml/item5.xml><?xml version="1.0" encoding="utf-8"?>
+<p:properties xmlns:p="http://schemas.microsoft.com/office/2006/metadata/properties" xmlns:xsi="http://www.w3.org/2001/XMLSchema-instance" xmlns:pc="http://schemas.microsoft.com/office/infopath/2007/PartnerControls">
+  <documentManagement/>
+</p:properties>
+</file>
+
 <file path=customXml/itemProps1.xml><?xml version="1.0" encoding="utf-8"?>
 <ds:datastoreItem xmlns:ds="http://schemas.openxmlformats.org/officeDocument/2006/customXml" ds:itemID="{55AF091B-3C7A-41E3-B477-F2FDAA23CFDA}">
   <ds:schemaRefs>
@@ -13036,23 +13432,6 @@
 </file>
 
 <file path=customXml/itemProps2.xml><?xml version="1.0" encoding="utf-8"?>
-<ds:datastoreItem xmlns:ds="http://schemas.openxmlformats.org/officeDocument/2006/customXml" ds:itemID="{082CBFF3-A823-4A20-898A-2F8B8F421F96}">
-  <ds:schemaRefs>
-    <ds:schemaRef ds:uri="http://schemas.microsoft.com/sharepoint/v3/contenttype/forms"/>
-  </ds:schemaRefs>
-</ds:datastoreItem>
-</file>
-
-<file path=customXml/itemProps3.xml><?xml version="1.0" encoding="utf-8"?>
-<ds:datastoreItem xmlns:ds="http://schemas.openxmlformats.org/officeDocument/2006/customXml" ds:itemID="{F95EF101-DF0F-4E61-83A8-9D7C96DA3C5D}">
-  <ds:schemaRefs>
-    <ds:schemaRef ds:uri="http://schemas.microsoft.com/office/2006/metadata/properties"/>
-    <ds:schemaRef ds:uri="http://schemas.microsoft.com/office/infopath/2007/PartnerControls"/>
-  </ds:schemaRefs>
-</ds:datastoreItem>
-</file>
-
-<file path=customXml/itemProps4.xml><?xml version="1.0" encoding="utf-8"?>
 <ds:datastoreItem xmlns:ds="http://schemas.openxmlformats.org/officeDocument/2006/customXml" ds:itemID="{08505C2C-15DE-463E-8BEB-B03C66F8FAA7}">
   <ds:schemaRefs>
     <ds:schemaRef ds:uri="http://schemas.openxmlformats.org/officeDocument/2006/bibliography"/>
@@ -13060,7 +13439,7 @@
 </ds:datastoreItem>
 </file>
 
-<file path=customXml/itemProps5.xml><?xml version="1.0" encoding="utf-8"?>
+<file path=customXml/itemProps3.xml><?xml version="1.0" encoding="utf-8"?>
 <ds:datastoreItem xmlns:ds="http://schemas.openxmlformats.org/officeDocument/2006/customXml" ds:itemID="{42619652-90CE-4CEB-A50B-66B1A2E6E8A5}">
   <ds:schemaRefs>
     <ds:schemaRef ds:uri="http://schemas.microsoft.com/office/2006/metadata/contentType"/>
@@ -13076,4 +13455,21 @@
     <ds:schemaRef ds:uri="http://schemas.microsoft.com/internal/obd"/>
   </ds:schemaRefs>
 </ds:datastoreItem>
+</file>
+
+<file path=customXml/itemProps4.xml><?xml version="1.0" encoding="utf-8"?>
+<ds:datastoreItem xmlns:ds="http://schemas.openxmlformats.org/officeDocument/2006/customXml" ds:itemID="{082CBFF3-A823-4A20-898A-2F8B8F421F96}">
+  <ds:schemaRefs>
+    <ds:schemaRef ds:uri="http://schemas.microsoft.com/sharepoint/v3/contenttype/forms"/>
+  </ds:schemaRefs>
+</ds:datastoreItem>
+</file>
+
+<file path=customXml/itemProps5.xml><?xml version="1.0" encoding="utf-8"?>
+<ds:datastoreItem xmlns:ds="http://schemas.openxmlformats.org/officeDocument/2006/customXml" ds:itemID="{F95EF101-DF0F-4E61-83A8-9D7C96DA3C5D}">
+  <ds:schemaRefs>
+    <ds:schemaRef ds:uri="http://schemas.microsoft.com/office/2006/metadata/properties"/>
+    <ds:schemaRef ds:uri="http://schemas.microsoft.com/office/infopath/2007/PartnerControls"/>
+  </ds:schemaRefs>
+</ds:datastoreItem>
 </file>
</xml_diff>